<commit_message>
Actualización de documento de integración con Automotoras
</commit_message>
<xml_diff>
--- a/WebApiAutomotoras/documentacion/B_Documentacion_v01.2.docx
+++ b/WebApiAutomotoras/documentacion/B_Documentacion_v01.2.docx
@@ -4132,6 +4132,16 @@
         </w:rPr>
         <w:t>.</w:t>
       </w:r>
+      <w:r>
+        <w:rPr>
+          <w:rFonts w:ascii="Consolas" w:hAnsi="Consolas" w:cs="Consolas"/>
+          <w:color w:val="000000"/>
+          <w:sz w:val="19"/>
+          <w:szCs w:val="19"/>
+          <w:lang w:val="es-ES"/>
+        </w:rPr>
+        <w:t xml:space="preserve"> EN caso de que la versión no sea encontrada en los diccionarios, deberá llenar el campo con la que estime conveniente.</w:t>
+      </w:r>
     </w:p>
     <w:p>
       <w:pPr>
@@ -4865,6 +4875,7 @@
           <w:szCs w:val="19"/>
           <w:lang w:val="es-ES"/>
         </w:rPr>
+        <w:lastRenderedPageBreak/>
         <w:t>Datos del Vehículo “</w:t>
       </w:r>
       <w:r>
@@ -4911,7 +4922,6 @@
           <w:szCs w:val="19"/>
           <w:lang w:val="es-ES"/>
         </w:rPr>
-        <w:lastRenderedPageBreak/>
         <w:t>--------------------------------------------------------------------</w:t>
       </w:r>
     </w:p>
@@ -5042,6 +5052,7 @@
         </w:rPr>
         <w:t xml:space="preserve">              &lt;</w:t>
       </w:r>
+      <w:proofErr w:type="spellStart"/>
       <w:r>
         <w:rPr>
           <w:rFonts w:ascii="Consolas" w:hAnsi="Consolas" w:cs="Consolas"/>
@@ -5052,6 +5063,7 @@
         </w:rPr>
         <w:t>tipodireccion</w:t>
       </w:r>
+      <w:proofErr w:type="spellEnd"/>
       <w:r>
         <w:rPr>
           <w:rFonts w:ascii="Consolas" w:hAnsi="Consolas" w:cs="Consolas"/>
@@ -5100,7 +5112,7 @@
           <w:szCs w:val="19"/>
           <w:lang w:val="es-ES"/>
         </w:rPr>
-        <w:t>SA</w:t>
+        <w:t>A</w:t>
       </w:r>
       <w:r>
         <w:rPr>
@@ -5142,6 +5154,7 @@
         </w:rPr>
         <w:t>&lt;/</w:t>
       </w:r>
+      <w:proofErr w:type="spellStart"/>
       <w:r>
         <w:rPr>
           <w:rFonts w:ascii="Consolas" w:hAnsi="Consolas" w:cs="Consolas"/>
@@ -5152,6 +5165,7 @@
         </w:rPr>
         <w:t>tipodireccion</w:t>
       </w:r>
+      <w:proofErr w:type="spellEnd"/>
       <w:r>
         <w:rPr>
           <w:rFonts w:ascii="Consolas" w:hAnsi="Consolas" w:cs="Consolas"/>
@@ -7465,6 +7479,7 @@
           <w:szCs w:val="19"/>
           <w:lang w:val="es-ES"/>
         </w:rPr>
+        <w:lastRenderedPageBreak/>
         <w:t xml:space="preserve">              &lt;</w:t>
       </w:r>
       <w:r>
@@ -7550,7 +7565,6 @@
           <w:szCs w:val="19"/>
           <w:lang w:val="es-ES"/>
         </w:rPr>
-        <w:lastRenderedPageBreak/>
         <w:t xml:space="preserve">              </w:t>
       </w:r>
       <w:r>
@@ -8577,9 +8591,20 @@
           <w:color w:val="0000FF"/>
           <w:sz w:val="19"/>
           <w:szCs w:val="19"/>
-          <w:lang w:val="es-ES"/>
-        </w:rPr>
-      </w:pPr>
+          <w:u w:val="single"/>
+          <w:lang w:val="es-ES"/>
+        </w:rPr>
+      </w:pPr>
+      <w:r>
+        <w:rPr>
+          <w:rFonts w:ascii="Consolas" w:hAnsi="Consolas" w:cs="Consolas"/>
+          <w:color w:val="0000FF"/>
+          <w:sz w:val="19"/>
+          <w:szCs w:val="19"/>
+          <w:lang w:val="es-ES"/>
+        </w:rPr>
+        <w:t>Datos del Vehículo “image”</w:t>
+      </w:r>
     </w:p>
     <w:p>
       <w:pPr>
@@ -8596,6 +8621,16 @@
           <w:lang w:val="es-ES"/>
         </w:rPr>
       </w:pPr>
+      <w:r>
+        <w:rPr>
+          <w:rFonts w:ascii="Consolas" w:hAnsi="Consolas" w:cs="Consolas"/>
+          <w:color w:val="0000FF"/>
+          <w:sz w:val="19"/>
+          <w:szCs w:val="19"/>
+          <w:lang w:val="es-ES"/>
+        </w:rPr>
+        <w:t>--------------------------------------------------------------------</w:t>
+      </w:r>
     </w:p>
     <w:p>
       <w:pPr>
@@ -8606,12 +8641,102 @@
         <w:ind w:left="1440"/>
         <w:rPr>
           <w:rFonts w:ascii="Consolas" w:hAnsi="Consolas" w:cs="Consolas"/>
-          <w:color w:val="0000FF"/>
-          <w:sz w:val="19"/>
-          <w:szCs w:val="19"/>
-          <w:lang w:val="es-ES"/>
-        </w:rPr>
-      </w:pPr>
+          <w:color w:val="000000"/>
+          <w:sz w:val="19"/>
+          <w:szCs w:val="19"/>
+          <w:lang w:val="es-ES"/>
+        </w:rPr>
+      </w:pPr>
+      <w:r>
+        <w:rPr>
+          <w:rFonts w:ascii="Consolas" w:hAnsi="Consolas" w:cs="Consolas"/>
+          <w:color w:val="000000"/>
+          <w:sz w:val="19"/>
+          <w:szCs w:val="19"/>
+          <w:lang w:val="es-ES"/>
+        </w:rPr>
+        <w:t>La etiqueta image deben ser completada de la siguiente forma, donde la propiedad “source” es la dirección url de procedencia de la imagen (</w:t>
+      </w:r>
+      <w:r>
+        <w:rPr>
+          <w:rFonts w:ascii="Consolas" w:hAnsi="Consolas" w:cs="Consolas"/>
+          <w:color w:val="000000"/>
+          <w:sz w:val="19"/>
+          <w:szCs w:val="19"/>
+          <w:lang w:val="es-ES"/>
+        </w:rPr>
+        <w:t xml:space="preserve">dirección de </w:t>
+      </w:r>
+      <w:r>
+        <w:rPr>
+          <w:rFonts w:ascii="Consolas" w:hAnsi="Consolas" w:cs="Consolas"/>
+          <w:color w:val="000000"/>
+          <w:sz w:val="19"/>
+          <w:szCs w:val="19"/>
+          <w:lang w:val="es-ES"/>
+        </w:rPr>
+        <w:t>origen que será usad</w:t>
+      </w:r>
+      <w:r>
+        <w:rPr>
+          <w:rFonts w:ascii="Consolas" w:hAnsi="Consolas" w:cs="Consolas"/>
+          <w:color w:val="000000"/>
+          <w:sz w:val="19"/>
+          <w:szCs w:val="19"/>
+          <w:lang w:val="es-ES"/>
+        </w:rPr>
+        <w:t>a</w:t>
+      </w:r>
+      <w:r>
+        <w:rPr>
+          <w:rFonts w:ascii="Consolas" w:hAnsi="Consolas" w:cs="Consolas"/>
+          <w:color w:val="000000"/>
+          <w:sz w:val="19"/>
+          <w:szCs w:val="19"/>
+          <w:lang w:val="es-ES"/>
+        </w:rPr>
+        <w:t xml:space="preserve"> para la descarga de la misma</w:t>
+      </w:r>
+      <w:r>
+        <w:rPr>
+          <w:rFonts w:ascii="Consolas" w:hAnsi="Consolas" w:cs="Consolas"/>
+          <w:color w:val="000000"/>
+          <w:sz w:val="19"/>
+          <w:szCs w:val="19"/>
+          <w:lang w:val="es-ES"/>
+        </w:rPr>
+        <w:t>s</w:t>
+      </w:r>
+      <w:r>
+        <w:rPr>
+          <w:rFonts w:ascii="Consolas" w:hAnsi="Consolas" w:cs="Consolas"/>
+          <w:color w:val="000000"/>
+          <w:sz w:val="19"/>
+          <w:szCs w:val="19"/>
+          <w:lang w:val="es-ES"/>
+        </w:rPr>
+        <w:t xml:space="preserve"> en servidores de Chileautos.cl)</w:t>
+      </w:r>
+      <w:r>
+        <w:rPr>
+          <w:rFonts w:ascii="Consolas" w:hAnsi="Consolas" w:cs="Consolas"/>
+          <w:color w:val="000000"/>
+          <w:sz w:val="19"/>
+          <w:szCs w:val="19"/>
+          <w:lang w:val="es-ES"/>
+        </w:rPr>
+        <w:t>, además,</w:t>
+      </w:r>
+      <w:r>
+        <w:rPr>
+          <w:rFonts w:ascii="Consolas" w:hAnsi="Consolas" w:cs="Consolas"/>
+          <w:color w:val="000000"/>
+          <w:sz w:val="19"/>
+          <w:szCs w:val="19"/>
+          <w:lang w:val="es-ES"/>
+        </w:rPr>
+        <w:t xml:space="preserve"> entre las etiquetas debe ir el nombre de la imagen. </w:t>
+      </w:r>
     </w:p>
     <w:p>
       <w:pPr>
@@ -8622,23 +8747,12 @@
         <w:ind w:left="1440"/>
         <w:rPr>
           <w:rFonts w:ascii="Consolas" w:hAnsi="Consolas" w:cs="Consolas"/>
-          <w:color w:val="0000FF"/>
-          <w:sz w:val="19"/>
-          <w:szCs w:val="19"/>
-          <w:u w:val="single"/>
-          <w:lang w:val="es-ES"/>
-        </w:rPr>
-      </w:pPr>
-      <w:r>
-        <w:rPr>
-          <w:rFonts w:ascii="Consolas" w:hAnsi="Consolas" w:cs="Consolas"/>
-          <w:color w:val="0000FF"/>
-          <w:sz w:val="19"/>
-          <w:szCs w:val="19"/>
-          <w:lang w:val="es-ES"/>
-        </w:rPr>
-        <w:t>Datos del Vehículo “image”</w:t>
-      </w:r>
+          <w:color w:val="000000"/>
+          <w:sz w:val="19"/>
+          <w:szCs w:val="19"/>
+          <w:lang w:val="es-ES"/>
+        </w:rPr>
+      </w:pPr>
     </w:p>
     <w:p>
       <w:pPr>
@@ -8649,154 +8763,6 @@
         <w:ind w:left="1440"/>
         <w:rPr>
           <w:rFonts w:ascii="Consolas" w:hAnsi="Consolas" w:cs="Consolas"/>
-          <w:color w:val="0000FF"/>
-          <w:sz w:val="19"/>
-          <w:szCs w:val="19"/>
-          <w:lang w:val="es-ES"/>
-        </w:rPr>
-      </w:pPr>
-      <w:r>
-        <w:rPr>
-          <w:rFonts w:ascii="Consolas" w:hAnsi="Consolas" w:cs="Consolas"/>
-          <w:color w:val="0000FF"/>
-          <w:sz w:val="19"/>
-          <w:szCs w:val="19"/>
-          <w:lang w:val="es-ES"/>
-        </w:rPr>
-        <w:t>--------------------------------------------------------------------</w:t>
-      </w:r>
-    </w:p>
-    <w:p>
-      <w:pPr>
-        <w:autoSpaceDE w:val="0"/>
-        <w:autoSpaceDN w:val="0"/>
-        <w:adjustRightInd w:val="0"/>
-        <w:spacing w:after="0" w:line="240" w:lineRule="auto"/>
-        <w:ind w:left="1440"/>
-        <w:rPr>
-          <w:rFonts w:ascii="Consolas" w:hAnsi="Consolas" w:cs="Consolas"/>
-          <w:color w:val="000000"/>
-          <w:sz w:val="19"/>
-          <w:szCs w:val="19"/>
-          <w:lang w:val="es-ES"/>
-        </w:rPr>
-      </w:pPr>
-      <w:r>
-        <w:rPr>
-          <w:rFonts w:ascii="Consolas" w:hAnsi="Consolas" w:cs="Consolas"/>
-          <w:color w:val="000000"/>
-          <w:sz w:val="19"/>
-          <w:szCs w:val="19"/>
-          <w:lang w:val="es-ES"/>
-        </w:rPr>
-        <w:t>La etiqueta image deben ser completada de la siguiente forma, donde la propiedad “source” es la dirección url de procedencia de la imagen (</w:t>
-      </w:r>
-      <w:r>
-        <w:rPr>
-          <w:rFonts w:ascii="Consolas" w:hAnsi="Consolas" w:cs="Consolas"/>
-          <w:color w:val="000000"/>
-          <w:sz w:val="19"/>
-          <w:szCs w:val="19"/>
-          <w:lang w:val="es-ES"/>
-        </w:rPr>
-        <w:t xml:space="preserve">dirección de </w:t>
-      </w:r>
-      <w:r>
-        <w:rPr>
-          <w:rFonts w:ascii="Consolas" w:hAnsi="Consolas" w:cs="Consolas"/>
-          <w:color w:val="000000"/>
-          <w:sz w:val="19"/>
-          <w:szCs w:val="19"/>
-          <w:lang w:val="es-ES"/>
-        </w:rPr>
-        <w:t>origen que será usad</w:t>
-      </w:r>
-      <w:r>
-        <w:rPr>
-          <w:rFonts w:ascii="Consolas" w:hAnsi="Consolas" w:cs="Consolas"/>
-          <w:color w:val="000000"/>
-          <w:sz w:val="19"/>
-          <w:szCs w:val="19"/>
-          <w:lang w:val="es-ES"/>
-        </w:rPr>
-        <w:t>a</w:t>
-      </w:r>
-      <w:r>
-        <w:rPr>
-          <w:rFonts w:ascii="Consolas" w:hAnsi="Consolas" w:cs="Consolas"/>
-          <w:color w:val="000000"/>
-          <w:sz w:val="19"/>
-          <w:szCs w:val="19"/>
-          <w:lang w:val="es-ES"/>
-        </w:rPr>
-        <w:t xml:space="preserve"> para la descarga de la misma</w:t>
-      </w:r>
-      <w:r>
-        <w:rPr>
-          <w:rFonts w:ascii="Consolas" w:hAnsi="Consolas" w:cs="Consolas"/>
-          <w:color w:val="000000"/>
-          <w:sz w:val="19"/>
-          <w:szCs w:val="19"/>
-          <w:lang w:val="es-ES"/>
-        </w:rPr>
-        <w:t>s</w:t>
-      </w:r>
-      <w:r>
-        <w:rPr>
-          <w:rFonts w:ascii="Consolas" w:hAnsi="Consolas" w:cs="Consolas"/>
-          <w:color w:val="000000"/>
-          <w:sz w:val="19"/>
-          <w:szCs w:val="19"/>
-          <w:lang w:val="es-ES"/>
-        </w:rPr>
-        <w:t xml:space="preserve"> en servidores de Chileautos.cl)</w:t>
-      </w:r>
-      <w:r>
-        <w:rPr>
-          <w:rFonts w:ascii="Consolas" w:hAnsi="Consolas" w:cs="Consolas"/>
-          <w:color w:val="000000"/>
-          <w:sz w:val="19"/>
-          <w:szCs w:val="19"/>
-          <w:lang w:val="es-ES"/>
-        </w:rPr>
-        <w:t>, además,</w:t>
-      </w:r>
-      <w:r>
-        <w:rPr>
-          <w:rFonts w:ascii="Consolas" w:hAnsi="Consolas" w:cs="Consolas"/>
-          <w:color w:val="000000"/>
-          <w:sz w:val="19"/>
-          <w:szCs w:val="19"/>
-          <w:lang w:val="es-ES"/>
-        </w:rPr>
-        <w:t xml:space="preserve"> entre las etiquetas debe ir el nombre de la imagen. </w:t>
-      </w:r>
-    </w:p>
-    <w:p>
-      <w:pPr>
-        <w:autoSpaceDE w:val="0"/>
-        <w:autoSpaceDN w:val="0"/>
-        <w:adjustRightInd w:val="0"/>
-        <w:spacing w:after="0" w:line="240" w:lineRule="auto"/>
-        <w:ind w:left="1440"/>
-        <w:rPr>
-          <w:rFonts w:ascii="Consolas" w:hAnsi="Consolas" w:cs="Consolas"/>
-          <w:color w:val="000000"/>
-          <w:sz w:val="19"/>
-          <w:szCs w:val="19"/>
-          <w:lang w:val="es-ES"/>
-        </w:rPr>
-      </w:pPr>
-    </w:p>
-    <w:p>
-      <w:pPr>
-        <w:autoSpaceDE w:val="0"/>
-        <w:autoSpaceDN w:val="0"/>
-        <w:adjustRightInd w:val="0"/>
-        <w:spacing w:after="0" w:line="240" w:lineRule="auto"/>
-        <w:ind w:left="1440"/>
-        <w:rPr>
-          <w:rFonts w:ascii="Consolas" w:hAnsi="Consolas" w:cs="Consolas"/>
           <w:color w:val="000000"/>
           <w:sz w:val="19"/>
           <w:szCs w:val="19"/>
@@ -8821,6 +8787,7 @@
         </w:rPr>
         <w:t>&lt;</w:t>
       </w:r>
+      <w:proofErr w:type="gramStart"/>
       <w:r>
         <w:rPr>
           <w:rFonts w:ascii="Consolas" w:hAnsi="Consolas" w:cs="Consolas"/>
@@ -8830,6 +8797,7 @@
         </w:rPr>
         <w:t>image</w:t>
       </w:r>
+      <w:proofErr w:type="gramEnd"/>
       <w:r>
         <w:rPr>
           <w:rFonts w:ascii="Consolas" w:hAnsi="Consolas" w:cs="Consolas"/>
@@ -8936,6 +8904,25 @@
           <w:lang w:eastAsia="ja-JP"/>
         </w:rPr>
         <w:br/>
+      </w:r>
+    </w:p>
+    <w:p>
+      <w:pPr>
+        <w:rPr>
+          <w:rFonts w:ascii="Consolas" w:hAnsi="Consolas" w:cs="Consolas"/>
+          <w:color w:val="000000"/>
+          <w:sz w:val="19"/>
+          <w:szCs w:val="19"/>
+        </w:rPr>
+      </w:pPr>
+      <w:r>
+        <w:rPr>
+          <w:rFonts w:ascii="Consolas" w:hAnsi="Consolas" w:cs="Consolas"/>
+          <w:color w:val="000000"/>
+          <w:sz w:val="19"/>
+          <w:szCs w:val="19"/>
+        </w:rPr>
+        <w:br w:type="page"/>
       </w:r>
     </w:p>
     <w:p>
@@ -8956,6 +8943,7 @@
           <w:color w:val="4472C4"/>
           <w:lang w:val="es-ES"/>
         </w:rPr>
+        <w:lastRenderedPageBreak/>
         <w:t>Ejemplo de XML</w:t>
       </w:r>
       <w:r>
@@ -10385,7 +10373,6 @@
           <w:szCs w:val="18"/>
           <w:lang w:val="es-ES"/>
         </w:rPr>
-        <w:lastRenderedPageBreak/>
         <w:t xml:space="preserve">              &lt;</w:t>
       </w:r>
       <w:r>
@@ -13554,50 +13541,62 @@
           <w:color w:val="0000FF"/>
           <w:sz w:val="18"/>
           <w:szCs w:val="18"/>
-        </w:rPr>
-      </w:pPr>
-      <w:r>
-        <w:rPr>
-          <w:rFonts w:ascii="Consolas" w:hAnsi="Consolas" w:cs="Consolas"/>
-          <w:color w:val="0000FF"/>
-          <w:sz w:val="18"/>
-          <w:szCs w:val="18"/>
+          <w:lang w:val="es-ES"/>
+        </w:rPr>
+      </w:pPr>
+      <w:r>
+        <w:rPr>
+          <w:rFonts w:ascii="Consolas" w:hAnsi="Consolas" w:cs="Consolas"/>
+          <w:color w:val="0000FF"/>
+          <w:sz w:val="18"/>
+          <w:szCs w:val="18"/>
+          <w:lang w:val="es-ES"/>
         </w:rPr>
         <w:t>&lt;</w:t>
       </w:r>
+      <w:proofErr w:type="spellStart"/>
+      <w:proofErr w:type="gramStart"/>
       <w:r>
         <w:rPr>
           <w:rFonts w:ascii="Consolas" w:hAnsi="Consolas" w:cs="Consolas"/>
           <w:color w:val="A31515"/>
           <w:sz w:val="18"/>
           <w:szCs w:val="18"/>
+          <w:lang w:val="es-ES"/>
         </w:rPr>
         <w:t>image</w:t>
       </w:r>
-      <w:r>
-        <w:rPr>
-          <w:rFonts w:ascii="Consolas" w:hAnsi="Consolas" w:cs="Consolas"/>
-          <w:color w:val="0000FF"/>
-          <w:sz w:val="18"/>
-          <w:szCs w:val="18"/>
+      <w:proofErr w:type="spellEnd"/>
+      <w:proofErr w:type="gramEnd"/>
+      <w:r>
+        <w:rPr>
+          <w:rFonts w:ascii="Consolas" w:hAnsi="Consolas" w:cs="Consolas"/>
+          <w:color w:val="0000FF"/>
+          <w:sz w:val="18"/>
+          <w:szCs w:val="18"/>
+          <w:lang w:val="es-ES"/>
         </w:rPr>
         <w:t xml:space="preserve"> </w:t>
       </w:r>
+      <w:proofErr w:type="spellStart"/>
       <w:r>
         <w:rPr>
           <w:rFonts w:ascii="Consolas" w:hAnsi="Consolas" w:cs="Consolas"/>
           <w:color w:val="FF0000"/>
           <w:sz w:val="18"/>
           <w:szCs w:val="18"/>
+          <w:lang w:val="es-ES"/>
         </w:rPr>
         <w:t>source</w:t>
       </w:r>
-      <w:r>
-        <w:rPr>
-          <w:rFonts w:ascii="Consolas" w:hAnsi="Consolas" w:cs="Consolas"/>
-          <w:color w:val="0000FF"/>
-          <w:sz w:val="18"/>
-          <w:szCs w:val="18"/>
+      <w:proofErr w:type="spellEnd"/>
+      <w:r>
+        <w:rPr>
+          <w:rFonts w:ascii="Consolas" w:hAnsi="Consolas" w:cs="Consolas"/>
+          <w:color w:val="0000FF"/>
+          <w:sz w:val="18"/>
+          <w:szCs w:val="18"/>
+          <w:lang w:val="es-ES"/>
         </w:rPr>
         <w:t>=</w:t>
       </w:r>
@@ -13607,6 +13606,7 @@
           <w:color w:val="000000"/>
           <w:sz w:val="18"/>
           <w:szCs w:val="18"/>
+          <w:lang w:val="es-ES"/>
         </w:rPr>
         <w:t>"</w:t>
       </w:r>
@@ -13616,6 +13616,7 @@
           <w:color w:val="0000FF"/>
           <w:sz w:val="18"/>
           <w:szCs w:val="18"/>
+          <w:lang w:val="es-ES"/>
         </w:rPr>
         <w:t>http://dominio/nombre_01.jpg</w:t>
       </w:r>
@@ -13625,6 +13626,7 @@
           <w:color w:val="000000"/>
           <w:sz w:val="18"/>
           <w:szCs w:val="18"/>
+          <w:lang w:val="es-ES"/>
         </w:rPr>
         <w:t>"</w:t>
       </w:r>
@@ -13634,24 +13636,29 @@
           <w:color w:val="0000FF"/>
           <w:sz w:val="18"/>
           <w:szCs w:val="18"/>
+          <w:lang w:val="es-ES"/>
         </w:rPr>
         <w:t>&gt;nombre_01.jpg&lt;/</w:t>
       </w:r>
+      <w:proofErr w:type="spellStart"/>
       <w:r>
         <w:rPr>
           <w:rFonts w:ascii="Consolas" w:hAnsi="Consolas" w:cs="Consolas"/>
           <w:color w:val="A31515"/>
           <w:sz w:val="18"/>
           <w:szCs w:val="18"/>
+          <w:lang w:val="es-ES"/>
         </w:rPr>
         <w:t>image</w:t>
       </w:r>
-      <w:r>
-        <w:rPr>
-          <w:rFonts w:ascii="Consolas" w:hAnsi="Consolas" w:cs="Consolas"/>
-          <w:color w:val="0000FF"/>
-          <w:sz w:val="18"/>
-          <w:szCs w:val="18"/>
+      <w:proofErr w:type="spellEnd"/>
+      <w:r>
+        <w:rPr>
+          <w:rFonts w:ascii="Consolas" w:hAnsi="Consolas" w:cs="Consolas"/>
+          <w:color w:val="0000FF"/>
+          <w:sz w:val="18"/>
+          <w:szCs w:val="18"/>
+          <w:lang w:val="es-ES"/>
         </w:rPr>
         <w:t>&gt;</w:t>
       </w:r>
@@ -13679,6 +13686,7 @@
         </w:rPr>
         <w:t>&lt;</w:t>
       </w:r>
+      <w:proofErr w:type="gramStart"/>
       <w:r>
         <w:rPr>
           <w:rFonts w:ascii="Consolas" w:hAnsi="Consolas" w:cs="Consolas"/>
@@ -13688,6 +13696,7 @@
         </w:rPr>
         <w:t>image</w:t>
       </w:r>
+      <w:proofErr w:type="gramEnd"/>
       <w:r>
         <w:rPr>
           <w:rFonts w:ascii="Consolas" w:hAnsi="Consolas" w:cs="Consolas"/>
@@ -14164,6 +14173,7 @@
           <w:color w:val="4472C4"/>
           <w:lang w:val="es-ES"/>
         </w:rPr>
+        <w:lastRenderedPageBreak/>
         <w:t>Eliminación de Publicaciones</w:t>
       </w:r>
     </w:p>
@@ -14207,7 +14217,6 @@
         <w:rPr>
           <w:lang w:val="es-ES" w:eastAsia="ja-JP"/>
         </w:rPr>
-        <w:lastRenderedPageBreak/>
         <w:t>La estructura del documento XML para la eliminación de avisos dentro de Chileautos.cl, está compuesta de la siguiente forma:</w:t>
       </w:r>
     </w:p>
@@ -15509,7 +15518,18 @@
           <w:szCs w:val="19"/>
           <w:lang w:val="es-ES"/>
         </w:rPr>
-        <w:t>nario y N, si no fue encontrado, además posee el atributo “elimina”, que si posee “S”, confirma la eliminación del aviso dentro de Chileautos.cl.</w:t>
+        <w:t xml:space="preserve">nario y N, si no fue encontrado, </w:t>
+      </w:r>
+      <w:r>
+        <w:rPr>
+          <w:rFonts w:ascii="Consolas" w:hAnsi="Consolas" w:cs="Consolas"/>
+          <w:color w:val="000000"/>
+          <w:sz w:val="19"/>
+          <w:szCs w:val="19"/>
+          <w:lang w:val="es-ES"/>
+        </w:rPr>
+        <w:lastRenderedPageBreak/>
+        <w:t>además posee el atributo “elimina”, que si posee “S”, confirma la eliminación del aviso dentro de Chileautos.cl.</w:t>
       </w:r>
     </w:p>
     <w:p>
@@ -16088,7 +16108,6 @@
           <w:szCs w:val="19"/>
           <w:lang w:val="es-ES"/>
         </w:rPr>
-        <w:lastRenderedPageBreak/>
         <w:t>Identificador de sucursal, es el que está registrado en las bases de datos de Chileautos.cl. Este debe ser consultado al área de soporte Ti, para que sea registrado para el uso de este documento. Recuerde que éste dato es único para cada sucursal informada en Chileautos.cl.</w:t>
       </w:r>
     </w:p>
@@ -17556,7 +17575,7 @@
         <w:ind w:left="720"/>
         <w:rPr>
           <w:rFonts w:ascii="Consolas" w:hAnsi="Consolas" w:cs="Consolas"/>
-          <w:color w:val="000000"/>
+          <w:color w:val="0000FF"/>
           <w:sz w:val="18"/>
           <w:szCs w:val="18"/>
           <w:lang w:val="es-ES"/>
@@ -17582,6 +17601,7 @@
         </w:rPr>
         <w:t>&lt;/</w:t>
       </w:r>
+      <w:proofErr w:type="gramStart"/>
       <w:r>
         <w:rPr>
           <w:rFonts w:ascii="Consolas" w:hAnsi="Consolas" w:cs="Consolas"/>
@@ -17592,6 +17612,7 @@
         </w:rPr>
         <w:t>aviso</w:t>
       </w:r>
+      <w:proofErr w:type="gramEnd"/>
       <w:r>
         <w:rPr>
           <w:rFonts w:ascii="Consolas" w:hAnsi="Consolas" w:cs="Consolas"/>
@@ -17663,6 +17684,7 @@
         </w:rPr>
         <w:t>&lt;/</w:t>
       </w:r>
+      <w:proofErr w:type="spellStart"/>
       <w:r>
         <w:rPr>
           <w:rFonts w:ascii="Consolas" w:hAnsi="Consolas" w:cs="Consolas"/>
@@ -17673,6 +17695,7 @@
         </w:rPr>
         <w:t>publicacion</w:t>
       </w:r>
+      <w:proofErr w:type="spellEnd"/>
       <w:r>
         <w:rPr>
           <w:rFonts w:ascii="Consolas" w:hAnsi="Consolas" w:cs="Consolas"/>
@@ -17682,6 +17705,27 @@
           <w:lang w:val="es-ES"/>
         </w:rPr>
         <w:t>&gt;</w:t>
+      </w:r>
+    </w:p>
+    <w:p>
+      <w:pPr>
+        <w:rPr>
+          <w:rFonts w:ascii="Consolas" w:hAnsi="Consolas" w:cs="Consolas"/>
+          <w:color w:val="0000FF"/>
+          <w:sz w:val="18"/>
+          <w:szCs w:val="18"/>
+          <w:lang w:val="es-ES"/>
+        </w:rPr>
+      </w:pPr>
+      <w:r>
+        <w:rPr>
+          <w:rFonts w:ascii="Consolas" w:hAnsi="Consolas" w:cs="Consolas"/>
+          <w:color w:val="0000FF"/>
+          <w:sz w:val="18"/>
+          <w:szCs w:val="18"/>
+          <w:lang w:val="es-ES"/>
+        </w:rPr>
+        <w:br w:type="page"/>
       </w:r>
     </w:p>
     <w:p>
@@ -17704,10 +17748,9 @@
           <w:color w:val="4472C4"/>
           <w:lang w:val="es-ES"/>
         </w:rPr>
+        <w:lastRenderedPageBreak/>
         <w:t>Diccionario de Datos (Excel adjunto)</w:t>
       </w:r>
-      <w:bookmarkStart w:id="2" w:name="_GoBack"/>
-      <w:bookmarkEnd w:id="2"/>
     </w:p>
     <w:p>
       <w:pPr>
@@ -17722,39 +17765,14 @@
           <w:noProof/>
           <w:lang w:val="es-ES"/>
         </w:rPr>
-        <w:t>El diccionario de datos es un documento excel adjunto donde se encuentran registrado el mapeo de datos que deben usados para la publicación de los avisos de la automotora dentro del siti web de Chileautos.cl.</w:t>
-      </w:r>
-    </w:p>
-    <w:p>
-      <w:pPr>
-        <w:ind w:left="720"/>
+        <w:t xml:space="preserve">El diccionario de datos </w:t>
+      </w:r>
+      <w:r>
         <w:rPr>
           <w:noProof/>
           <w:lang w:val="es-ES"/>
         </w:rPr>
-      </w:pPr>
-      <w:r>
-        <w:rPr>
-          <w:noProof/>
-          <w:lang w:val="es-ES"/>
-        </w:rPr>
-        <w:t>Dentro de las validaciones, es necesario señalar, que dentro del mencionado excel, hay un apartado, donde es necesario registrar si los datos del vehiculo están o no en el diccionario de datos. De no encontrar datos dentro del diccionario, este campo deber ser llenado con la letra N (no hay registros), y S, si los datos del vehiculo existen en el diccionario de datos.</w:t>
-      </w:r>
-    </w:p>
-    <w:p>
-      <w:pPr>
-        <w:ind w:left="720"/>
-        <w:rPr>
-          <w:noProof/>
-          <w:lang w:val="es-ES"/>
-        </w:rPr>
-      </w:pPr>
-      <w:r>
-        <w:rPr>
-          <w:noProof/>
-          <w:lang w:val="es-ES"/>
-        </w:rPr>
-        <w:t>Nota: El diccionario de datos es un excel que no puede ser manipulado.</w:t>
+        <w:t>está dentro de dirección de los servicios, los cuales pueden ser consultados ingresando la misma x-key entregada dentro de la cabecera de solicitud de comunicación de la solititud Post o Get correpondiente a cada caso. La descripciondes del consumo de los servicios de los diccionarios puden ser revisados dentro del enlace “Api”, ubicado en la barra de menú de los servicios. Cabe señalar que el consumo de todos los servicios están restringidos a la ip declarada y x-key designada para tales fines.</w:t>
       </w:r>
     </w:p>
     <w:p>
@@ -17778,7 +17796,6 @@
           <w:color w:val="4472C4"/>
           <w:lang w:val="es-ES"/>
         </w:rPr>
-        <w:lastRenderedPageBreak/>
         <w:t>Verificación y Seguridad (x-key)</w:t>
       </w:r>
     </w:p>
@@ -17820,6 +17837,7 @@
           <w:noProof/>
           <w:lang w:val="es-ES" w:eastAsia="es-ES"/>
         </w:rPr>
+        <w:lastRenderedPageBreak/>
         <w:drawing>
           <wp:inline distT="0" distB="0" distL="0" distR="0" wp14:anchorId="50568FA7" wp14:editId="162E8092">
             <wp:extent cx="5943600" cy="4114165"/>
@@ -17888,7 +17906,6 @@
           <w:color w:val="4472C4"/>
           <w:lang w:val="es-ES"/>
         </w:rPr>
-        <w:lastRenderedPageBreak/>
         <w:t xml:space="preserve">x-Key </w:t>
       </w:r>
       <w:r>
@@ -18031,6 +18048,7 @@
           <w:color w:val="4472C4"/>
           <w:lang w:val="es-ES"/>
         </w:rPr>
+        <w:lastRenderedPageBreak/>
         <w:t>Verificación y Seguridad (x-key)</w:t>
       </w:r>
     </w:p>
@@ -18201,14 +18219,7 @@
         <w:rPr>
           <w:lang w:val="es-ES"/>
         </w:rPr>
-        <w:t xml:space="preserve"> adjuntando </w:t>
-      </w:r>
-      <w:r>
-        <w:rPr>
-          <w:lang w:val="es-ES"/>
-        </w:rPr>
-        <w:lastRenderedPageBreak/>
-        <w:t xml:space="preserve">XML </w:t>
+        <w:t xml:space="preserve"> adjuntando XML </w:t>
       </w:r>
       <w:r>
         <w:rPr>
@@ -18348,9 +18359,938 @@
     </w:p>
     <w:p>
       <w:pPr>
+        <w:pStyle w:val="Ttulo1"/>
+        <w:numPr>
+          <w:ilvl w:val="0"/>
+          <w:numId w:val="2"/>
+        </w:numPr>
+        <w:ind w:left="630"/>
+        <w:rPr>
+          <w:rFonts w:ascii="Segoe UI Light" w:hAnsi="Segoe UI Light"/>
+          <w:color w:val="4472C4"/>
+          <w:lang w:val="es-ES"/>
+        </w:rPr>
+      </w:pPr>
+      <w:r>
+        <w:rPr>
+          <w:rFonts w:ascii="Segoe UI Light" w:hAnsi="Segoe UI Light"/>
+          <w:noProof/>
+          <w:color w:val="4472C4"/>
+          <w:lang w:val="es-ES"/>
+        </w:rPr>
+        <w:t>Ejemplos de Uso de la Api.</w:t>
+      </w:r>
+      <w:r>
+        <w:rPr>
+          <w:rFonts w:ascii="Segoe UI Light" w:hAnsi="Segoe UI Light"/>
+          <w:noProof/>
+          <w:color w:val="4472C4"/>
+          <w:lang w:val="es-ES"/>
+        </w:rPr>
+        <w:t xml:space="preserve"> </w:t>
+      </w:r>
+    </w:p>
+    <w:p>
+      <w:pPr>
         <w:ind w:left="720"/>
         <w:rPr>
           <w:lang w:val="es-ES" w:eastAsia="ja-JP"/>
+        </w:rPr>
+      </w:pPr>
+      <w:r>
+        <w:rPr>
+          <w:lang w:val="es-ES" w:eastAsia="ja-JP"/>
+        </w:rPr>
+        <w:t>La integración de la Api puede ser realizada dentro de varios lenguajes de programación. Los cuales entregaremos dos ejemplos:</w:t>
+      </w:r>
+    </w:p>
+    <w:p>
+      <w:pPr>
+        <w:pStyle w:val="Ttulo1"/>
+        <w:rPr>
+          <w:rFonts w:ascii="Segoe UI Light" w:hAnsi="Segoe UI Light"/>
+          <w:noProof/>
+          <w:color w:val="4472C4"/>
+          <w:lang w:val="es-ES"/>
+        </w:rPr>
+      </w:pPr>
+      <w:r>
+        <w:rPr>
+          <w:rFonts w:ascii="Segoe UI Light" w:hAnsi="Segoe UI Light"/>
+          <w:noProof/>
+          <w:color w:val="4472C4"/>
+          <w:lang w:val="es-ES"/>
+        </w:rPr>
+        <w:lastRenderedPageBreak/>
+        <w:t>JQuery</w:t>
+      </w:r>
+    </w:p>
+    <w:p>
+      <w:pPr>
+        <w:ind w:left="720"/>
+        <w:rPr>
+          <w:lang w:val="es-ES" w:eastAsia="ja-JP"/>
+        </w:rPr>
+      </w:pPr>
+      <w:r>
+        <w:rPr>
+          <w:lang w:val="es-ES" w:eastAsia="ja-JP"/>
+        </w:rPr>
+        <w:t xml:space="preserve">El siguiente ejemplo </w:t>
+      </w:r>
+      <w:r>
+        <w:rPr>
+          <w:lang w:val="es-ES" w:eastAsia="ja-JP"/>
+        </w:rPr>
+        <w:t xml:space="preserve">sencillo que </w:t>
+      </w:r>
+      <w:r>
+        <w:rPr>
+          <w:lang w:val="es-ES" w:eastAsia="ja-JP"/>
+        </w:rPr>
+        <w:t xml:space="preserve">muestra como con </w:t>
+      </w:r>
+      <w:proofErr w:type="spellStart"/>
+      <w:r>
+        <w:rPr>
+          <w:lang w:val="es-ES" w:eastAsia="ja-JP"/>
+        </w:rPr>
+        <w:t>JQuery</w:t>
+      </w:r>
+      <w:proofErr w:type="spellEnd"/>
+      <w:r>
+        <w:rPr>
+          <w:lang w:val="es-ES" w:eastAsia="ja-JP"/>
+        </w:rPr>
+        <w:t xml:space="preserve"> se pueden subir archivos de publicación dentro del sistema de integración </w:t>
+      </w:r>
+      <w:r>
+        <w:rPr>
+          <w:lang w:val="es-ES" w:eastAsia="ja-JP"/>
+        </w:rPr>
+        <w:t>para automotoras.</w:t>
+      </w:r>
+      <w:bookmarkStart w:id="2" w:name="_GoBack"/>
+      <w:bookmarkEnd w:id="2"/>
+    </w:p>
+    <w:p>
+      <w:pPr>
+        <w:ind w:left="1200"/>
+        <w:rPr>
+          <w:i/>
+          <w:sz w:val="18"/>
+          <w:szCs w:val="18"/>
+          <w:lang w:val="es-ES" w:eastAsia="ja-JP"/>
+        </w:rPr>
+      </w:pPr>
+    </w:p>
+    <w:p>
+      <w:pPr>
+        <w:ind w:left="1200"/>
+        <w:rPr>
+          <w:i/>
+          <w:sz w:val="18"/>
+          <w:szCs w:val="18"/>
+          <w:lang w:eastAsia="ja-JP"/>
+        </w:rPr>
+      </w:pPr>
+      <w:proofErr w:type="spellStart"/>
+      <w:proofErr w:type="gramStart"/>
+      <w:r>
+        <w:rPr>
+          <w:i/>
+          <w:sz w:val="18"/>
+          <w:szCs w:val="18"/>
+          <w:lang w:eastAsia="ja-JP"/>
+        </w:rPr>
+        <w:t>var</w:t>
+      </w:r>
+      <w:proofErr w:type="spellEnd"/>
+      <w:proofErr w:type="gramEnd"/>
+      <w:r>
+        <w:rPr>
+          <w:i/>
+          <w:sz w:val="18"/>
+          <w:szCs w:val="18"/>
+          <w:lang w:eastAsia="ja-JP"/>
+        </w:rPr>
+        <w:t xml:space="preserve"> headers = new Array();</w:t>
+      </w:r>
+      <w:r>
+        <w:rPr>
+          <w:i/>
+          <w:sz w:val="18"/>
+          <w:szCs w:val="18"/>
+          <w:lang w:eastAsia="ja-JP"/>
+        </w:rPr>
+        <w:br/>
+      </w:r>
+      <w:r>
+        <w:rPr>
+          <w:i/>
+          <w:sz w:val="18"/>
+          <w:szCs w:val="18"/>
+          <w:lang w:eastAsia="ja-JP"/>
+        </w:rPr>
+        <w:t xml:space="preserve">headers["x-key"] = </w:t>
+      </w:r>
+      <w:proofErr w:type="spellStart"/>
+      <w:r>
+        <w:rPr>
+          <w:i/>
+          <w:sz w:val="18"/>
+          <w:szCs w:val="18"/>
+          <w:lang w:eastAsia="ja-JP"/>
+        </w:rPr>
+        <w:t>dataxkey</w:t>
+      </w:r>
+      <w:proofErr w:type="spellEnd"/>
+      <w:r>
+        <w:rPr>
+          <w:i/>
+          <w:sz w:val="18"/>
+          <w:szCs w:val="18"/>
+          <w:lang w:eastAsia="ja-JP"/>
+        </w:rPr>
+        <w:t>;</w:t>
+      </w:r>
+      <w:r>
+        <w:rPr>
+          <w:i/>
+          <w:sz w:val="18"/>
+          <w:szCs w:val="18"/>
+          <w:lang w:eastAsia="ja-JP"/>
+        </w:rPr>
+        <w:t xml:space="preserve">//variable que </w:t>
+      </w:r>
+      <w:proofErr w:type="spellStart"/>
+      <w:r>
+        <w:rPr>
+          <w:i/>
+          <w:sz w:val="18"/>
+          <w:szCs w:val="18"/>
+          <w:lang w:eastAsia="ja-JP"/>
+        </w:rPr>
+        <w:t>contiene</w:t>
+      </w:r>
+      <w:proofErr w:type="spellEnd"/>
+      <w:r>
+        <w:rPr>
+          <w:i/>
+          <w:sz w:val="18"/>
+          <w:szCs w:val="18"/>
+          <w:lang w:eastAsia="ja-JP"/>
+        </w:rPr>
+        <w:t xml:space="preserve"> el x-key</w:t>
+      </w:r>
+      <w:r>
+        <w:rPr>
+          <w:i/>
+          <w:sz w:val="18"/>
+          <w:szCs w:val="18"/>
+          <w:lang w:eastAsia="ja-JP"/>
+        </w:rPr>
+        <w:br/>
+      </w:r>
+      <w:r>
+        <w:rPr>
+          <w:i/>
+          <w:sz w:val="18"/>
+          <w:szCs w:val="18"/>
+          <w:lang w:eastAsia="ja-JP"/>
+        </w:rPr>
+        <w:t>headers["</w:t>
+      </w:r>
+      <w:proofErr w:type="spellStart"/>
+      <w:r>
+        <w:rPr>
+          <w:i/>
+          <w:sz w:val="18"/>
+          <w:szCs w:val="18"/>
+          <w:lang w:eastAsia="ja-JP"/>
+        </w:rPr>
+        <w:t>contentType</w:t>
+      </w:r>
+      <w:proofErr w:type="spellEnd"/>
+      <w:r>
+        <w:rPr>
+          <w:i/>
+          <w:sz w:val="18"/>
+          <w:szCs w:val="18"/>
+          <w:lang w:eastAsia="ja-JP"/>
+        </w:rPr>
+        <w:t>"] = "application/</w:t>
+      </w:r>
+      <w:proofErr w:type="spellStart"/>
+      <w:r>
+        <w:rPr>
+          <w:i/>
+          <w:sz w:val="18"/>
+          <w:szCs w:val="18"/>
+          <w:lang w:eastAsia="ja-JP"/>
+        </w:rPr>
+        <w:t>json</w:t>
+      </w:r>
+      <w:proofErr w:type="spellEnd"/>
+      <w:r>
+        <w:rPr>
+          <w:i/>
+          <w:sz w:val="18"/>
+          <w:szCs w:val="18"/>
+          <w:lang w:eastAsia="ja-JP"/>
+        </w:rPr>
+        <w:t>; charset=UTF-8";</w:t>
+      </w:r>
+    </w:p>
+    <w:p>
+      <w:pPr>
+        <w:ind w:left="1200"/>
+        <w:rPr>
+          <w:i/>
+          <w:sz w:val="18"/>
+          <w:szCs w:val="18"/>
+          <w:lang w:eastAsia="ja-JP"/>
+        </w:rPr>
+      </w:pPr>
+      <w:proofErr w:type="spellStart"/>
+      <w:proofErr w:type="gramStart"/>
+      <w:r>
+        <w:rPr>
+          <w:i/>
+          <w:sz w:val="18"/>
+          <w:szCs w:val="18"/>
+          <w:lang w:eastAsia="ja-JP"/>
+        </w:rPr>
+        <w:t>var</w:t>
+      </w:r>
+      <w:proofErr w:type="spellEnd"/>
+      <w:proofErr w:type="gramEnd"/>
+      <w:r>
+        <w:rPr>
+          <w:i/>
+          <w:sz w:val="18"/>
+          <w:szCs w:val="18"/>
+          <w:lang w:eastAsia="ja-JP"/>
+        </w:rPr>
+        <w:t xml:space="preserve"> </w:t>
+      </w:r>
+      <w:proofErr w:type="spellStart"/>
+      <w:r>
+        <w:rPr>
+          <w:i/>
+          <w:sz w:val="18"/>
+          <w:szCs w:val="18"/>
+          <w:lang w:eastAsia="ja-JP"/>
+        </w:rPr>
+        <w:t>formData</w:t>
+      </w:r>
+      <w:proofErr w:type="spellEnd"/>
+      <w:r>
+        <w:rPr>
+          <w:i/>
+          <w:sz w:val="18"/>
+          <w:szCs w:val="18"/>
+          <w:lang w:eastAsia="ja-JP"/>
+        </w:rPr>
+        <w:t xml:space="preserve"> = new </w:t>
+      </w:r>
+      <w:proofErr w:type="spellStart"/>
+      <w:r>
+        <w:rPr>
+          <w:i/>
+          <w:sz w:val="18"/>
+          <w:szCs w:val="18"/>
+          <w:lang w:eastAsia="ja-JP"/>
+        </w:rPr>
+        <w:t>FormData</w:t>
+      </w:r>
+      <w:proofErr w:type="spellEnd"/>
+      <w:r>
+        <w:rPr>
+          <w:i/>
+          <w:sz w:val="18"/>
+          <w:szCs w:val="18"/>
+          <w:lang w:eastAsia="ja-JP"/>
+        </w:rPr>
+        <w:t>();</w:t>
+      </w:r>
+      <w:r>
+        <w:rPr>
+          <w:i/>
+          <w:sz w:val="18"/>
+          <w:szCs w:val="18"/>
+          <w:lang w:eastAsia="ja-JP"/>
+        </w:rPr>
+        <w:br/>
+      </w:r>
+      <w:proofErr w:type="spellStart"/>
+      <w:r>
+        <w:rPr>
+          <w:i/>
+          <w:sz w:val="18"/>
+          <w:szCs w:val="18"/>
+          <w:lang w:eastAsia="ja-JP"/>
+        </w:rPr>
+        <w:t>var</w:t>
+      </w:r>
+      <w:proofErr w:type="spellEnd"/>
+      <w:r>
+        <w:rPr>
+          <w:i/>
+          <w:sz w:val="18"/>
+          <w:szCs w:val="18"/>
+          <w:lang w:eastAsia="ja-JP"/>
+        </w:rPr>
+        <w:t xml:space="preserve"> file = </w:t>
+      </w:r>
+      <w:proofErr w:type="spellStart"/>
+      <w:r>
+        <w:rPr>
+          <w:i/>
+          <w:sz w:val="18"/>
+          <w:szCs w:val="18"/>
+          <w:lang w:eastAsia="ja-JP"/>
+        </w:rPr>
+        <w:t>document.getElementById</w:t>
+      </w:r>
+      <w:proofErr w:type="spellEnd"/>
+      <w:r>
+        <w:rPr>
+          <w:i/>
+          <w:sz w:val="18"/>
+          <w:szCs w:val="18"/>
+          <w:lang w:eastAsia="ja-JP"/>
+        </w:rPr>
+        <w:t>("</w:t>
+      </w:r>
+      <w:proofErr w:type="spellStart"/>
+      <w:r>
+        <w:rPr>
+          <w:i/>
+          <w:sz w:val="18"/>
+          <w:szCs w:val="18"/>
+          <w:lang w:eastAsia="ja-JP"/>
+        </w:rPr>
+        <w:t>fileUpload</w:t>
+      </w:r>
+      <w:proofErr w:type="spellEnd"/>
+      <w:r>
+        <w:rPr>
+          <w:i/>
+          <w:sz w:val="18"/>
+          <w:szCs w:val="18"/>
+          <w:lang w:eastAsia="ja-JP"/>
+        </w:rPr>
+        <w:t>").files[0];</w:t>
+      </w:r>
+      <w:r>
+        <w:rPr>
+          <w:i/>
+          <w:sz w:val="18"/>
+          <w:szCs w:val="18"/>
+          <w:lang w:eastAsia="ja-JP"/>
+        </w:rPr>
+        <w:br/>
+      </w:r>
+      <w:proofErr w:type="spellStart"/>
+      <w:r>
+        <w:rPr>
+          <w:i/>
+          <w:sz w:val="18"/>
+          <w:szCs w:val="18"/>
+          <w:lang w:eastAsia="ja-JP"/>
+        </w:rPr>
+        <w:t>formData.append</w:t>
+      </w:r>
+      <w:proofErr w:type="spellEnd"/>
+      <w:r>
+        <w:rPr>
+          <w:i/>
+          <w:sz w:val="18"/>
+          <w:szCs w:val="18"/>
+          <w:lang w:eastAsia="ja-JP"/>
+        </w:rPr>
+        <w:t>('file', file);</w:t>
+      </w:r>
+    </w:p>
+    <w:p>
+      <w:pPr>
+        <w:ind w:left="1440"/>
+        <w:rPr>
+          <w:i/>
+          <w:sz w:val="18"/>
+          <w:szCs w:val="18"/>
+          <w:lang w:eastAsia="ja-JP"/>
+        </w:rPr>
+      </w:pPr>
+      <w:r>
+        <w:rPr>
+          <w:i/>
+          <w:sz w:val="18"/>
+          <w:szCs w:val="18"/>
+          <w:lang w:eastAsia="ja-JP"/>
+        </w:rPr>
+        <w:t>$.ajax({</w:t>
+      </w:r>
+      <w:r>
+        <w:rPr>
+          <w:i/>
+          <w:sz w:val="18"/>
+          <w:szCs w:val="18"/>
+          <w:lang w:eastAsia="ja-JP"/>
+        </w:rPr>
+        <w:br/>
+      </w:r>
+      <w:r>
+        <w:rPr>
+          <w:i/>
+          <w:sz w:val="18"/>
+          <w:szCs w:val="18"/>
+          <w:lang w:eastAsia="ja-JP"/>
+        </w:rPr>
+        <w:t>type: "POST",</w:t>
+      </w:r>
+      <w:r>
+        <w:rPr>
+          <w:i/>
+          <w:sz w:val="18"/>
+          <w:szCs w:val="18"/>
+          <w:lang w:eastAsia="ja-JP"/>
+        </w:rPr>
+        <w:br/>
+      </w:r>
+      <w:r>
+        <w:rPr>
+          <w:i/>
+          <w:sz w:val="18"/>
+          <w:szCs w:val="18"/>
+          <w:lang w:eastAsia="ja-JP"/>
+        </w:rPr>
+        <w:t>url: "http://</w:t>
+      </w:r>
+      <w:r>
+        <w:rPr>
+          <w:i/>
+          <w:sz w:val="18"/>
+          <w:szCs w:val="18"/>
+          <w:lang w:eastAsia="ja-JP"/>
+        </w:rPr>
+        <w:t>desarrollo.chileautos.cl/integrador</w:t>
+      </w:r>
+      <w:r>
+        <w:rPr>
+          <w:i/>
+          <w:sz w:val="18"/>
+          <w:szCs w:val="18"/>
+          <w:lang w:eastAsia="ja-JP"/>
+        </w:rPr>
+        <w:t>/API-CLAAutomotora/Upload?nombrearchivo=" + filename + "&amp;</w:t>
+      </w:r>
+      <w:proofErr w:type="spellStart"/>
+      <w:r>
+        <w:rPr>
+          <w:i/>
+          <w:sz w:val="18"/>
+          <w:szCs w:val="18"/>
+          <w:lang w:eastAsia="ja-JP"/>
+        </w:rPr>
+        <w:t>sitio</w:t>
+      </w:r>
+      <w:proofErr w:type="spellEnd"/>
+      <w:r>
+        <w:rPr>
+          <w:i/>
+          <w:sz w:val="18"/>
+          <w:szCs w:val="18"/>
+          <w:lang w:eastAsia="ja-JP"/>
+        </w:rPr>
+        <w:t>=1",</w:t>
+      </w:r>
+      <w:r>
+        <w:rPr>
+          <w:i/>
+          <w:sz w:val="18"/>
+          <w:szCs w:val="18"/>
+          <w:lang w:eastAsia="ja-JP"/>
+        </w:rPr>
+        <w:br/>
+      </w:r>
+      <w:r>
+        <w:rPr>
+          <w:i/>
+          <w:sz w:val="18"/>
+          <w:szCs w:val="18"/>
+          <w:lang w:eastAsia="ja-JP"/>
+        </w:rPr>
+        <w:t>headers: headers,</w:t>
+      </w:r>
+      <w:r>
+        <w:rPr>
+          <w:i/>
+          <w:sz w:val="18"/>
+          <w:szCs w:val="18"/>
+          <w:lang w:eastAsia="ja-JP"/>
+        </w:rPr>
+        <w:br/>
+      </w:r>
+      <w:r>
+        <w:rPr>
+          <w:i/>
+          <w:sz w:val="18"/>
+          <w:szCs w:val="18"/>
+          <w:lang w:eastAsia="ja-JP"/>
+        </w:rPr>
+        <w:t xml:space="preserve">data: </w:t>
+      </w:r>
+      <w:proofErr w:type="spellStart"/>
+      <w:r>
+        <w:rPr>
+          <w:i/>
+          <w:sz w:val="18"/>
+          <w:szCs w:val="18"/>
+          <w:lang w:eastAsia="ja-JP"/>
+        </w:rPr>
+        <w:t>formData</w:t>
+      </w:r>
+      <w:proofErr w:type="spellEnd"/>
+      <w:r>
+        <w:rPr>
+          <w:i/>
+          <w:sz w:val="18"/>
+          <w:szCs w:val="18"/>
+          <w:lang w:eastAsia="ja-JP"/>
+        </w:rPr>
+        <w:t>,</w:t>
+      </w:r>
+      <w:r>
+        <w:rPr>
+          <w:i/>
+          <w:sz w:val="18"/>
+          <w:szCs w:val="18"/>
+          <w:lang w:eastAsia="ja-JP"/>
+        </w:rPr>
+        <w:br/>
+      </w:r>
+      <w:proofErr w:type="spellStart"/>
+      <w:r>
+        <w:rPr>
+          <w:i/>
+          <w:sz w:val="18"/>
+          <w:szCs w:val="18"/>
+          <w:lang w:eastAsia="ja-JP"/>
+        </w:rPr>
+        <w:t>dataType</w:t>
+      </w:r>
+      <w:proofErr w:type="spellEnd"/>
+      <w:r>
+        <w:rPr>
+          <w:i/>
+          <w:sz w:val="18"/>
+          <w:szCs w:val="18"/>
+          <w:lang w:eastAsia="ja-JP"/>
+        </w:rPr>
+        <w:t>: '</w:t>
+      </w:r>
+      <w:proofErr w:type="spellStart"/>
+      <w:r>
+        <w:rPr>
+          <w:i/>
+          <w:sz w:val="18"/>
+          <w:szCs w:val="18"/>
+          <w:lang w:eastAsia="ja-JP"/>
+        </w:rPr>
+        <w:t>json</w:t>
+      </w:r>
+      <w:proofErr w:type="spellEnd"/>
+      <w:r>
+        <w:rPr>
+          <w:i/>
+          <w:sz w:val="18"/>
+          <w:szCs w:val="18"/>
+          <w:lang w:eastAsia="ja-JP"/>
+        </w:rPr>
+        <w:t>',</w:t>
+      </w:r>
+      <w:r>
+        <w:rPr>
+          <w:i/>
+          <w:sz w:val="18"/>
+          <w:szCs w:val="18"/>
+          <w:lang w:eastAsia="ja-JP"/>
+        </w:rPr>
+        <w:br/>
+      </w:r>
+      <w:proofErr w:type="spellStart"/>
+      <w:r>
+        <w:rPr>
+          <w:i/>
+          <w:sz w:val="18"/>
+          <w:szCs w:val="18"/>
+          <w:lang w:eastAsia="ja-JP"/>
+        </w:rPr>
+        <w:t>contentType</w:t>
+      </w:r>
+      <w:proofErr w:type="spellEnd"/>
+      <w:r>
+        <w:rPr>
+          <w:i/>
+          <w:sz w:val="18"/>
+          <w:szCs w:val="18"/>
+          <w:lang w:eastAsia="ja-JP"/>
+        </w:rPr>
+        <w:t>: false,</w:t>
+      </w:r>
+      <w:r>
+        <w:rPr>
+          <w:i/>
+          <w:sz w:val="18"/>
+          <w:szCs w:val="18"/>
+          <w:lang w:eastAsia="ja-JP"/>
+        </w:rPr>
+        <w:br/>
+      </w:r>
+      <w:proofErr w:type="spellStart"/>
+      <w:r>
+        <w:rPr>
+          <w:i/>
+          <w:sz w:val="18"/>
+          <w:szCs w:val="18"/>
+          <w:lang w:eastAsia="ja-JP"/>
+        </w:rPr>
+        <w:t>processData</w:t>
+      </w:r>
+      <w:proofErr w:type="spellEnd"/>
+      <w:r>
+        <w:rPr>
+          <w:i/>
+          <w:sz w:val="18"/>
+          <w:szCs w:val="18"/>
+          <w:lang w:eastAsia="ja-JP"/>
+        </w:rPr>
+        <w:t>: false,</w:t>
+      </w:r>
+      <w:r>
+        <w:rPr>
+          <w:i/>
+          <w:sz w:val="18"/>
+          <w:szCs w:val="18"/>
+          <w:lang w:eastAsia="ja-JP"/>
+        </w:rPr>
+        <w:br/>
+      </w:r>
+      <w:r>
+        <w:rPr>
+          <w:i/>
+          <w:sz w:val="18"/>
+          <w:szCs w:val="18"/>
+          <w:lang w:eastAsia="ja-JP"/>
+        </w:rPr>
+        <w:t>success: function (data) {</w:t>
+      </w:r>
+      <w:r>
+        <w:rPr>
+          <w:i/>
+          <w:sz w:val="18"/>
+          <w:szCs w:val="18"/>
+          <w:lang w:eastAsia="ja-JP"/>
+        </w:rPr>
+        <w:br/>
+      </w:r>
+      <w:r>
+        <w:rPr>
+          <w:i/>
+          <w:sz w:val="18"/>
+          <w:szCs w:val="18"/>
+          <w:lang w:eastAsia="ja-JP"/>
+        </w:rPr>
+        <w:t>alert("</w:t>
+      </w:r>
+      <w:proofErr w:type="spellStart"/>
+      <w:r>
+        <w:rPr>
+          <w:i/>
+          <w:sz w:val="18"/>
+          <w:szCs w:val="18"/>
+          <w:lang w:eastAsia="ja-JP"/>
+        </w:rPr>
+        <w:t>Éxito</w:t>
+      </w:r>
+      <w:proofErr w:type="spellEnd"/>
+      <w:r>
+        <w:rPr>
+          <w:i/>
+          <w:sz w:val="18"/>
+          <w:szCs w:val="18"/>
+          <w:lang w:eastAsia="ja-JP"/>
+        </w:rPr>
+        <w:t xml:space="preserve">, </w:t>
+      </w:r>
+      <w:proofErr w:type="spellStart"/>
+      <w:r>
+        <w:rPr>
+          <w:i/>
+          <w:sz w:val="18"/>
+          <w:szCs w:val="18"/>
+          <w:lang w:eastAsia="ja-JP"/>
+        </w:rPr>
+        <w:t>archivo</w:t>
+      </w:r>
+      <w:proofErr w:type="spellEnd"/>
+      <w:r>
+        <w:rPr>
+          <w:i/>
+          <w:sz w:val="18"/>
+          <w:szCs w:val="18"/>
+          <w:lang w:eastAsia="ja-JP"/>
+        </w:rPr>
+        <w:t xml:space="preserve"> </w:t>
+      </w:r>
+      <w:proofErr w:type="spellStart"/>
+      <w:r>
+        <w:rPr>
+          <w:i/>
+          <w:sz w:val="18"/>
+          <w:szCs w:val="18"/>
+          <w:lang w:eastAsia="ja-JP"/>
+        </w:rPr>
+        <w:t>subido</w:t>
+      </w:r>
+      <w:proofErr w:type="spellEnd"/>
+      <w:r>
+        <w:rPr>
+          <w:i/>
+          <w:sz w:val="18"/>
+          <w:szCs w:val="18"/>
+          <w:lang w:eastAsia="ja-JP"/>
+        </w:rPr>
+        <w:t xml:space="preserve"> de forma </w:t>
+      </w:r>
+      <w:proofErr w:type="spellStart"/>
+      <w:r>
+        <w:rPr>
+          <w:i/>
+          <w:sz w:val="18"/>
+          <w:szCs w:val="18"/>
+          <w:lang w:eastAsia="ja-JP"/>
+        </w:rPr>
+        <w:t>correcta</w:t>
+      </w:r>
+      <w:proofErr w:type="spellEnd"/>
+      <w:r>
+        <w:rPr>
+          <w:i/>
+          <w:sz w:val="18"/>
+          <w:szCs w:val="18"/>
+          <w:lang w:eastAsia="ja-JP"/>
+        </w:rPr>
+        <w:t>.");</w:t>
+      </w:r>
+      <w:r>
+        <w:rPr>
+          <w:i/>
+          <w:sz w:val="18"/>
+          <w:szCs w:val="18"/>
+          <w:lang w:eastAsia="ja-JP"/>
+        </w:rPr>
+        <w:br/>
+      </w:r>
+      <w:r>
+        <w:rPr>
+          <w:i/>
+          <w:sz w:val="18"/>
+          <w:szCs w:val="18"/>
+          <w:lang w:eastAsia="ja-JP"/>
+        </w:rPr>
+        <w:t>},error: function (data) {</w:t>
+      </w:r>
+      <w:r>
+        <w:rPr>
+          <w:i/>
+          <w:sz w:val="18"/>
+          <w:szCs w:val="18"/>
+          <w:lang w:eastAsia="ja-JP"/>
+        </w:rPr>
+        <w:br/>
+      </w:r>
+      <w:r>
+        <w:rPr>
+          <w:i/>
+          <w:sz w:val="18"/>
+          <w:szCs w:val="18"/>
+          <w:lang w:eastAsia="ja-JP"/>
+        </w:rPr>
+        <w:t xml:space="preserve">alert("Error: " + </w:t>
+      </w:r>
+      <w:proofErr w:type="spellStart"/>
+      <w:r>
+        <w:rPr>
+          <w:i/>
+          <w:sz w:val="18"/>
+          <w:szCs w:val="18"/>
+          <w:lang w:eastAsia="ja-JP"/>
+        </w:rPr>
+        <w:t>data.responseText</w:t>
+      </w:r>
+      <w:proofErr w:type="spellEnd"/>
+      <w:r>
+        <w:rPr>
+          <w:i/>
+          <w:sz w:val="18"/>
+          <w:szCs w:val="18"/>
+          <w:lang w:eastAsia="ja-JP"/>
+        </w:rPr>
+        <w:t>);</w:t>
+      </w:r>
+      <w:r>
+        <w:rPr>
+          <w:i/>
+          <w:sz w:val="18"/>
+          <w:szCs w:val="18"/>
+          <w:lang w:eastAsia="ja-JP"/>
+        </w:rPr>
+        <w:br/>
+      </w:r>
+      <w:r>
+        <w:rPr>
+          <w:i/>
+          <w:sz w:val="18"/>
+          <w:szCs w:val="18"/>
+          <w:lang w:eastAsia="ja-JP"/>
+        </w:rPr>
+        <w:t>}</w:t>
+      </w:r>
+      <w:r>
+        <w:rPr>
+          <w:i/>
+          <w:sz w:val="18"/>
+          <w:szCs w:val="18"/>
+          <w:lang w:eastAsia="ja-JP"/>
+        </w:rPr>
+        <w:br/>
+      </w:r>
+      <w:r>
+        <w:rPr>
+          <w:i/>
+          <w:sz w:val="18"/>
+          <w:szCs w:val="18"/>
+          <w:lang w:eastAsia="ja-JP"/>
+        </w:rPr>
+        <w:t>});</w:t>
+      </w:r>
+    </w:p>
+    <w:p>
+      <w:pPr>
+        <w:ind w:left="720"/>
+        <w:rPr>
+          <w:lang w:eastAsia="ja-JP"/>
+        </w:rPr>
+      </w:pPr>
+    </w:p>
+    <w:p>
+      <w:pPr>
+        <w:ind w:left="720"/>
+        <w:rPr>
+          <w:lang w:eastAsia="ja-JP"/>
         </w:rPr>
       </w:pPr>
     </w:p>
@@ -20489,7 +21429,7 @@
 </file>
 
 <file path=customXml/itemProps2.xml><?xml version="1.0" encoding="utf-8"?>
-<ds:datastoreItem xmlns:ds="http://schemas.openxmlformats.org/officeDocument/2006/customXml" ds:itemID="{935119E2-780B-4147-8C6D-2CD4F915E9BE}">
+<ds:datastoreItem xmlns:ds="http://schemas.openxmlformats.org/officeDocument/2006/customXml" ds:itemID="{84D6D064-2514-4225-A70B-CA2B69C8A03D}">
   <ds:schemaRefs>
     <ds:schemaRef ds:uri="http://schemas.openxmlformats.org/officeDocument/2006/bibliography"/>
   </ds:schemaRefs>

</xml_diff>

<commit_message>
Actualización de documento DOC de especificaciones técnicas.
</commit_message>
<xml_diff>
--- a/WebApiAutomotoras/documentacion/B_Documentacion_v01.2.docx
+++ b/WebApiAutomotoras/documentacion/B_Documentacion_v01.2.docx
@@ -789,7 +789,7 @@
             <w:noProof/>
             <w:lang w:val="es-ES" w:eastAsia="ja-JP"/>
           </w:rPr>
-          <w:t>http://desarrollo.chileautos.cl/integrador/API-CLAAutomotora/Upload?nombrearchivo={nombre de archivo.xml}&amp;sitio=1</w:t>
+          <w:t>http://desarrollo.chileautos.cl/integrador/API-CLAAutomotora/Upload</w:t>
         </w:r>
       </w:hyperlink>
       <w:r>
@@ -797,7 +797,14 @@
           <w:noProof/>
           <w:lang w:val="es-ES" w:eastAsia="ja-JP"/>
         </w:rPr>
-        <w:t xml:space="preserve">, donde “sitio=1”, identifica que es una petición web. </w:t>
+        <w:t xml:space="preserve"> -</w:t>
+      </w:r>
+      <w:r>
+        <w:rPr>
+          <w:noProof/>
+          <w:lang w:val="es-ES" w:eastAsia="ja-JP"/>
+        </w:rPr>
+        <w:t xml:space="preserve"> </w:t>
       </w:r>
       <w:r>
         <w:rPr>
@@ -863,7 +870,6 @@
           <w:szCs w:val="19"/>
           <w:lang w:val="es-ES"/>
         </w:rPr>
-        <w:lastRenderedPageBreak/>
         <w:t>&lt;?</w:t>
       </w:r>
       <w:r>
@@ -2975,33 +2981,33 @@
           <w:szCs w:val="19"/>
           <w:lang w:val="es-ES"/>
         </w:rPr>
+        <w:t>Datos del Vehículo “CATEGORÍA”</w:t>
+      </w:r>
+    </w:p>
+    <w:p>
+      <w:pPr>
+        <w:autoSpaceDE w:val="0"/>
+        <w:autoSpaceDN w:val="0"/>
+        <w:adjustRightInd w:val="0"/>
+        <w:spacing w:after="0" w:line="240" w:lineRule="auto"/>
+        <w:ind w:left="1440"/>
+        <w:rPr>
+          <w:rFonts w:ascii="Consolas" w:hAnsi="Consolas" w:cs="Consolas"/>
+          <w:color w:val="0000FF"/>
+          <w:sz w:val="19"/>
+          <w:szCs w:val="19"/>
+          <w:lang w:val="es-ES"/>
+        </w:rPr>
+      </w:pPr>
+      <w:r>
+        <w:rPr>
+          <w:rFonts w:ascii="Consolas" w:hAnsi="Consolas" w:cs="Consolas"/>
+          <w:color w:val="0000FF"/>
+          <w:sz w:val="19"/>
+          <w:szCs w:val="19"/>
+          <w:lang w:val="es-ES"/>
+        </w:rPr>
         <w:lastRenderedPageBreak/>
-        <w:t>Datos del Vehículo “CATEGORÍA”</w:t>
-      </w:r>
-    </w:p>
-    <w:p>
-      <w:pPr>
-        <w:autoSpaceDE w:val="0"/>
-        <w:autoSpaceDN w:val="0"/>
-        <w:adjustRightInd w:val="0"/>
-        <w:spacing w:after="0" w:line="240" w:lineRule="auto"/>
-        <w:ind w:left="1440"/>
-        <w:rPr>
-          <w:rFonts w:ascii="Consolas" w:hAnsi="Consolas" w:cs="Consolas"/>
-          <w:color w:val="0000FF"/>
-          <w:sz w:val="19"/>
-          <w:szCs w:val="19"/>
-          <w:lang w:val="es-ES"/>
-        </w:rPr>
-      </w:pPr>
-      <w:r>
-        <w:rPr>
-          <w:rFonts w:ascii="Consolas" w:hAnsi="Consolas" w:cs="Consolas"/>
-          <w:color w:val="0000FF"/>
-          <w:sz w:val="19"/>
-          <w:szCs w:val="19"/>
-          <w:lang w:val="es-ES"/>
-        </w:rPr>
         <w:t>--------------------------------------------------------------------</w:t>
       </w:r>
     </w:p>
@@ -4875,53 +4881,53 @@
           <w:szCs w:val="19"/>
           <w:lang w:val="es-ES"/>
         </w:rPr>
+        <w:t>Datos del Vehículo “</w:t>
+      </w:r>
+      <w:r>
+        <w:rPr>
+          <w:rFonts w:ascii="Consolas" w:hAnsi="Consolas" w:cs="Consolas"/>
+          <w:color w:val="0000FF"/>
+          <w:sz w:val="19"/>
+          <w:szCs w:val="19"/>
+          <w:lang w:val="es-ES"/>
+        </w:rPr>
+        <w:t>TIPODIRECCION</w:t>
+      </w:r>
+      <w:r>
+        <w:rPr>
+          <w:rFonts w:ascii="Consolas" w:hAnsi="Consolas" w:cs="Consolas"/>
+          <w:color w:val="0000FF"/>
+          <w:sz w:val="19"/>
+          <w:szCs w:val="19"/>
+          <w:lang w:val="es-ES"/>
+        </w:rPr>
+        <w:t>”</w:t>
+      </w:r>
+    </w:p>
+    <w:p>
+      <w:pPr>
+        <w:autoSpaceDE w:val="0"/>
+        <w:autoSpaceDN w:val="0"/>
+        <w:adjustRightInd w:val="0"/>
+        <w:spacing w:after="0" w:line="240" w:lineRule="auto"/>
+        <w:ind w:left="1440"/>
+        <w:rPr>
+          <w:rFonts w:ascii="Consolas" w:hAnsi="Consolas" w:cs="Consolas"/>
+          <w:color w:val="0000FF"/>
+          <w:sz w:val="19"/>
+          <w:szCs w:val="19"/>
+          <w:lang w:val="es-ES"/>
+        </w:rPr>
+      </w:pPr>
+      <w:r>
+        <w:rPr>
+          <w:rFonts w:ascii="Consolas" w:hAnsi="Consolas" w:cs="Consolas"/>
+          <w:color w:val="0000FF"/>
+          <w:sz w:val="19"/>
+          <w:szCs w:val="19"/>
+          <w:lang w:val="es-ES"/>
+        </w:rPr>
         <w:lastRenderedPageBreak/>
-        <w:t>Datos del Vehículo “</w:t>
-      </w:r>
-      <w:r>
-        <w:rPr>
-          <w:rFonts w:ascii="Consolas" w:hAnsi="Consolas" w:cs="Consolas"/>
-          <w:color w:val="0000FF"/>
-          <w:sz w:val="19"/>
-          <w:szCs w:val="19"/>
-          <w:lang w:val="es-ES"/>
-        </w:rPr>
-        <w:t>TIPODIRECCION</w:t>
-      </w:r>
-      <w:r>
-        <w:rPr>
-          <w:rFonts w:ascii="Consolas" w:hAnsi="Consolas" w:cs="Consolas"/>
-          <w:color w:val="0000FF"/>
-          <w:sz w:val="19"/>
-          <w:szCs w:val="19"/>
-          <w:lang w:val="es-ES"/>
-        </w:rPr>
-        <w:t>”</w:t>
-      </w:r>
-    </w:p>
-    <w:p>
-      <w:pPr>
-        <w:autoSpaceDE w:val="0"/>
-        <w:autoSpaceDN w:val="0"/>
-        <w:adjustRightInd w:val="0"/>
-        <w:spacing w:after="0" w:line="240" w:lineRule="auto"/>
-        <w:ind w:left="1440"/>
-        <w:rPr>
-          <w:rFonts w:ascii="Consolas" w:hAnsi="Consolas" w:cs="Consolas"/>
-          <w:color w:val="0000FF"/>
-          <w:sz w:val="19"/>
-          <w:szCs w:val="19"/>
-          <w:lang w:val="es-ES"/>
-        </w:rPr>
-      </w:pPr>
-      <w:r>
-        <w:rPr>
-          <w:rFonts w:ascii="Consolas" w:hAnsi="Consolas" w:cs="Consolas"/>
-          <w:color w:val="0000FF"/>
-          <w:sz w:val="19"/>
-          <w:szCs w:val="19"/>
-          <w:lang w:val="es-ES"/>
-        </w:rPr>
         <w:t>--------------------------------------------------------------------</w:t>
       </w:r>
     </w:p>
@@ -7479,92 +7485,92 @@
           <w:szCs w:val="19"/>
           <w:lang w:val="es-ES"/>
         </w:rPr>
+        <w:t xml:space="preserve">              &lt;</w:t>
+      </w:r>
+      <w:r>
+        <w:rPr>
+          <w:rFonts w:ascii="Consolas" w:hAnsi="Consolas" w:cs="Consolas"/>
+          <w:color w:val="A31515"/>
+          <w:sz w:val="19"/>
+          <w:szCs w:val="19"/>
+          <w:lang w:val="es-ES"/>
+        </w:rPr>
+        <w:t>espejoselectricos</w:t>
+      </w:r>
+      <w:r>
+        <w:rPr>
+          <w:rFonts w:ascii="Consolas" w:hAnsi="Consolas" w:cs="Consolas"/>
+          <w:color w:val="0000FF"/>
+          <w:sz w:val="19"/>
+          <w:szCs w:val="19"/>
+          <w:lang w:val="es-ES"/>
+        </w:rPr>
+        <w:t>&gt;</w:t>
+      </w:r>
+      <w:r>
+        <w:rPr>
+          <w:rFonts w:ascii="Consolas" w:hAnsi="Consolas" w:cs="Consolas"/>
+          <w:color w:val="000000"/>
+          <w:sz w:val="19"/>
+          <w:szCs w:val="19"/>
+          <w:lang w:val="es-ES"/>
+        </w:rPr>
+        <w:t>S</w:t>
+      </w:r>
+      <w:r>
+        <w:rPr>
+          <w:rFonts w:ascii="Consolas" w:hAnsi="Consolas" w:cs="Consolas"/>
+          <w:color w:val="0000FF"/>
+          <w:sz w:val="19"/>
+          <w:szCs w:val="19"/>
+          <w:lang w:val="es-ES"/>
+        </w:rPr>
+        <w:t>&lt;/</w:t>
+      </w:r>
+      <w:r>
+        <w:rPr>
+          <w:rFonts w:ascii="Consolas" w:hAnsi="Consolas" w:cs="Consolas"/>
+          <w:color w:val="A31515"/>
+          <w:sz w:val="19"/>
+          <w:szCs w:val="19"/>
+          <w:lang w:val="es-ES"/>
+        </w:rPr>
+        <w:t>espejoselectricos</w:t>
+      </w:r>
+      <w:r>
+        <w:rPr>
+          <w:rFonts w:ascii="Consolas" w:hAnsi="Consolas" w:cs="Consolas"/>
+          <w:color w:val="0000FF"/>
+          <w:sz w:val="19"/>
+          <w:szCs w:val="19"/>
+          <w:lang w:val="es-ES"/>
+        </w:rPr>
+        <w:t>&gt;</w:t>
+      </w:r>
+    </w:p>
+    <w:p>
+      <w:pPr>
+        <w:autoSpaceDE w:val="0"/>
+        <w:autoSpaceDN w:val="0"/>
+        <w:adjustRightInd w:val="0"/>
+        <w:spacing w:after="0" w:line="240" w:lineRule="auto"/>
+        <w:ind w:left="1440"/>
+        <w:rPr>
+          <w:rFonts w:ascii="Consolas" w:hAnsi="Consolas" w:cs="Consolas"/>
+          <w:color w:val="000000"/>
+          <w:sz w:val="19"/>
+          <w:szCs w:val="19"/>
+        </w:rPr>
+      </w:pPr>
+      <w:r>
+        <w:rPr>
+          <w:rFonts w:ascii="Consolas" w:hAnsi="Consolas" w:cs="Consolas"/>
+          <w:color w:val="0000FF"/>
+          <w:sz w:val="19"/>
+          <w:szCs w:val="19"/>
+          <w:lang w:val="es-ES"/>
+        </w:rPr>
         <w:lastRenderedPageBreak/>
-        <w:t xml:space="preserve">              &lt;</w:t>
-      </w:r>
-      <w:r>
-        <w:rPr>
-          <w:rFonts w:ascii="Consolas" w:hAnsi="Consolas" w:cs="Consolas"/>
-          <w:color w:val="A31515"/>
-          <w:sz w:val="19"/>
-          <w:szCs w:val="19"/>
-          <w:lang w:val="es-ES"/>
-        </w:rPr>
-        <w:t>espejoselectricos</w:t>
-      </w:r>
-      <w:r>
-        <w:rPr>
-          <w:rFonts w:ascii="Consolas" w:hAnsi="Consolas" w:cs="Consolas"/>
-          <w:color w:val="0000FF"/>
-          <w:sz w:val="19"/>
-          <w:szCs w:val="19"/>
-          <w:lang w:val="es-ES"/>
-        </w:rPr>
-        <w:t>&gt;</w:t>
-      </w:r>
-      <w:r>
-        <w:rPr>
-          <w:rFonts w:ascii="Consolas" w:hAnsi="Consolas" w:cs="Consolas"/>
-          <w:color w:val="000000"/>
-          <w:sz w:val="19"/>
-          <w:szCs w:val="19"/>
-          <w:lang w:val="es-ES"/>
-        </w:rPr>
-        <w:t>S</w:t>
-      </w:r>
-      <w:r>
-        <w:rPr>
-          <w:rFonts w:ascii="Consolas" w:hAnsi="Consolas" w:cs="Consolas"/>
-          <w:color w:val="0000FF"/>
-          <w:sz w:val="19"/>
-          <w:szCs w:val="19"/>
-          <w:lang w:val="es-ES"/>
-        </w:rPr>
-        <w:t>&lt;/</w:t>
-      </w:r>
-      <w:r>
-        <w:rPr>
-          <w:rFonts w:ascii="Consolas" w:hAnsi="Consolas" w:cs="Consolas"/>
-          <w:color w:val="A31515"/>
-          <w:sz w:val="19"/>
-          <w:szCs w:val="19"/>
-          <w:lang w:val="es-ES"/>
-        </w:rPr>
-        <w:t>espejoselectricos</w:t>
-      </w:r>
-      <w:r>
-        <w:rPr>
-          <w:rFonts w:ascii="Consolas" w:hAnsi="Consolas" w:cs="Consolas"/>
-          <w:color w:val="0000FF"/>
-          <w:sz w:val="19"/>
-          <w:szCs w:val="19"/>
-          <w:lang w:val="es-ES"/>
-        </w:rPr>
-        <w:t>&gt;</w:t>
-      </w:r>
-    </w:p>
-    <w:p>
-      <w:pPr>
-        <w:autoSpaceDE w:val="0"/>
-        <w:autoSpaceDN w:val="0"/>
-        <w:adjustRightInd w:val="0"/>
-        <w:spacing w:after="0" w:line="240" w:lineRule="auto"/>
-        <w:ind w:left="1440"/>
-        <w:rPr>
-          <w:rFonts w:ascii="Consolas" w:hAnsi="Consolas" w:cs="Consolas"/>
-          <w:color w:val="000000"/>
-          <w:sz w:val="19"/>
-          <w:szCs w:val="19"/>
-        </w:rPr>
-      </w:pPr>
-      <w:r>
-        <w:rPr>
-          <w:rFonts w:ascii="Consolas" w:hAnsi="Consolas" w:cs="Consolas"/>
-          <w:color w:val="0000FF"/>
-          <w:sz w:val="19"/>
-          <w:szCs w:val="19"/>
-          <w:lang w:val="es-ES"/>
-        </w:rPr>
         <w:t xml:space="preserve">              </w:t>
       </w:r>
       <w:r>
@@ -13541,20 +13547,17 @@
           <w:color w:val="0000FF"/>
           <w:sz w:val="18"/>
           <w:szCs w:val="18"/>
-          <w:lang w:val="es-ES"/>
-        </w:rPr>
-      </w:pPr>
-      <w:r>
-        <w:rPr>
-          <w:rFonts w:ascii="Consolas" w:hAnsi="Consolas" w:cs="Consolas"/>
-          <w:color w:val="0000FF"/>
-          <w:sz w:val="18"/>
-          <w:szCs w:val="18"/>
-          <w:lang w:val="es-ES"/>
+        </w:rPr>
+      </w:pPr>
+      <w:r>
+        <w:rPr>
+          <w:rFonts w:ascii="Consolas" w:hAnsi="Consolas" w:cs="Consolas"/>
+          <w:color w:val="0000FF"/>
+          <w:sz w:val="18"/>
+          <w:szCs w:val="18"/>
         </w:rPr>
         <w:t>&lt;</w:t>
       </w:r>
-      <w:proofErr w:type="spellStart"/>
       <w:proofErr w:type="gramStart"/>
       <w:r>
         <w:rPr>
@@ -13562,11 +13565,9 @@
           <w:color w:val="A31515"/>
           <w:sz w:val="18"/>
           <w:szCs w:val="18"/>
-          <w:lang w:val="es-ES"/>
         </w:rPr>
         <w:t>image</w:t>
       </w:r>
-      <w:proofErr w:type="spellEnd"/>
       <w:proofErr w:type="gramEnd"/>
       <w:r>
         <w:rPr>
@@ -13574,29 +13575,24 @@
           <w:color w:val="0000FF"/>
           <w:sz w:val="18"/>
           <w:szCs w:val="18"/>
-          <w:lang w:val="es-ES"/>
         </w:rPr>
         <w:t xml:space="preserve"> </w:t>
       </w:r>
-      <w:proofErr w:type="spellStart"/>
       <w:r>
         <w:rPr>
           <w:rFonts w:ascii="Consolas" w:hAnsi="Consolas" w:cs="Consolas"/>
           <w:color w:val="FF0000"/>
           <w:sz w:val="18"/>
           <w:szCs w:val="18"/>
-          <w:lang w:val="es-ES"/>
         </w:rPr>
         <w:t>source</w:t>
       </w:r>
-      <w:proofErr w:type="spellEnd"/>
-      <w:r>
-        <w:rPr>
-          <w:rFonts w:ascii="Consolas" w:hAnsi="Consolas" w:cs="Consolas"/>
-          <w:color w:val="0000FF"/>
-          <w:sz w:val="18"/>
-          <w:szCs w:val="18"/>
-          <w:lang w:val="es-ES"/>
+      <w:r>
+        <w:rPr>
+          <w:rFonts w:ascii="Consolas" w:hAnsi="Consolas" w:cs="Consolas"/>
+          <w:color w:val="0000FF"/>
+          <w:sz w:val="18"/>
+          <w:szCs w:val="18"/>
         </w:rPr>
         <w:t>=</w:t>
       </w:r>
@@ -13606,7 +13602,6 @@
           <w:color w:val="000000"/>
           <w:sz w:val="18"/>
           <w:szCs w:val="18"/>
-          <w:lang w:val="es-ES"/>
         </w:rPr>
         <w:t>"</w:t>
       </w:r>
@@ -13616,7 +13611,6 @@
           <w:color w:val="0000FF"/>
           <w:sz w:val="18"/>
           <w:szCs w:val="18"/>
-          <w:lang w:val="es-ES"/>
         </w:rPr>
         <w:t>http://dominio/nombre_01.jpg</w:t>
       </w:r>
@@ -13626,7 +13620,6 @@
           <w:color w:val="000000"/>
           <w:sz w:val="18"/>
           <w:szCs w:val="18"/>
-          <w:lang w:val="es-ES"/>
         </w:rPr>
         <w:t>"</w:t>
       </w:r>
@@ -13636,29 +13629,24 @@
           <w:color w:val="0000FF"/>
           <w:sz w:val="18"/>
           <w:szCs w:val="18"/>
-          <w:lang w:val="es-ES"/>
         </w:rPr>
         <w:t>&gt;nombre_01.jpg&lt;/</w:t>
       </w:r>
-      <w:proofErr w:type="spellStart"/>
       <w:r>
         <w:rPr>
           <w:rFonts w:ascii="Consolas" w:hAnsi="Consolas" w:cs="Consolas"/>
           <w:color w:val="A31515"/>
           <w:sz w:val="18"/>
           <w:szCs w:val="18"/>
-          <w:lang w:val="es-ES"/>
         </w:rPr>
         <w:t>image</w:t>
       </w:r>
-      <w:proofErr w:type="spellEnd"/>
-      <w:r>
-        <w:rPr>
-          <w:rFonts w:ascii="Consolas" w:hAnsi="Consolas" w:cs="Consolas"/>
-          <w:color w:val="0000FF"/>
-          <w:sz w:val="18"/>
-          <w:szCs w:val="18"/>
-          <w:lang w:val="es-ES"/>
+      <w:r>
+        <w:rPr>
+          <w:rFonts w:ascii="Consolas" w:hAnsi="Consolas" w:cs="Consolas"/>
+          <w:color w:val="0000FF"/>
+          <w:sz w:val="18"/>
+          <w:szCs w:val="18"/>
         </w:rPr>
         <w:t>&gt;</w:t>
       </w:r>
@@ -14188,7 +14176,21 @@
         <w:rPr>
           <w:lang w:val="es-ES" w:eastAsia="ja-JP"/>
         </w:rPr>
-        <w:t xml:space="preserve">Para el proceso de eliminación de avisos por medio de los servicios web de Chileautos.cl, estos deben cumplir con la siguiente configuración de documento XML, como así mismo, la dirección de destino final o “EndPoint”, es el siguiente: </w:t>
+        <w:t>Para el proceso de eliminación de avisos por medio de los servicios web de Chileautos.cl, estos deben cumplir con la siguiente configuración de documento XML, como así mismo, la dirección de destino final o “</w:t>
+      </w:r>
+      <w:proofErr w:type="spellStart"/>
+      <w:r>
+        <w:rPr>
+          <w:lang w:val="es-ES" w:eastAsia="ja-JP"/>
+        </w:rPr>
+        <w:t>EndPoint</w:t>
+      </w:r>
+      <w:proofErr w:type="spellEnd"/>
+      <w:r>
+        <w:rPr>
+          <w:lang w:val="es-ES" w:eastAsia="ja-JP"/>
+        </w:rPr>
+        <w:t xml:space="preserve">”, es el siguiente: </w:t>
       </w:r>
       <w:hyperlink r:id="rId10" w:history="1">
         <w:r>
@@ -14196,14 +14198,16 @@
             <w:rStyle w:val="Hipervnculo"/>
             <w:lang w:val="es-ES" w:eastAsia="ja-JP"/>
           </w:rPr>
-          <w:t>http://desarrollo.chileautos.cl/integrador/API-CLAAutomotora/Upload/Elimina/avisos?nombrearchivo={nombrearchivo.xml}&amp;sitio=1</w:t>
+          <w:t>http://desarrollo.chileautos.cl/integrador/API-CLAAutomotora/Upload/Elimina/avisos</w:t>
         </w:r>
       </w:hyperlink>
+      <w:bookmarkStart w:id="2" w:name="_GoBack"/>
+      <w:bookmarkEnd w:id="2"/>
       <w:r>
         <w:rPr>
           <w:lang w:val="es-ES" w:eastAsia="ja-JP"/>
         </w:rPr>
-        <w:t>, donde el sitio=1 corresponde a una petición vía internet.</w:t>
+        <w:t xml:space="preserve"> una petición vía internet.</w:t>
       </w:r>
     </w:p>
     <w:p>
@@ -15518,59 +15522,49 @@
           <w:szCs w:val="19"/>
           <w:lang w:val="es-ES"/>
         </w:rPr>
-        <w:t xml:space="preserve">nario y N, si no fue encontrado, </w:t>
-      </w:r>
-      <w:r>
-        <w:rPr>
-          <w:rFonts w:ascii="Consolas" w:hAnsi="Consolas" w:cs="Consolas"/>
-          <w:color w:val="000000"/>
+        <w:t>nario y N, si no fue encontrado, además posee el atributo “elimina”, que si posee “S”, confirma la eliminación del aviso dentro de Chileautos.cl.</w:t>
+      </w:r>
+    </w:p>
+    <w:p>
+      <w:pPr>
+        <w:autoSpaceDE w:val="0"/>
+        <w:autoSpaceDN w:val="0"/>
+        <w:adjustRightInd w:val="0"/>
+        <w:spacing w:after="0" w:line="240" w:lineRule="auto"/>
+        <w:ind w:left="1440"/>
+        <w:rPr>
+          <w:rFonts w:ascii="Consolas" w:hAnsi="Consolas" w:cs="Consolas"/>
+          <w:color w:val="000000"/>
+          <w:sz w:val="19"/>
+          <w:szCs w:val="19"/>
+          <w:lang w:val="es-ES"/>
+        </w:rPr>
+      </w:pPr>
+    </w:p>
+    <w:p>
+      <w:pPr>
+        <w:autoSpaceDE w:val="0"/>
+        <w:autoSpaceDN w:val="0"/>
+        <w:adjustRightInd w:val="0"/>
+        <w:spacing w:after="0" w:line="240" w:lineRule="auto"/>
+        <w:ind w:left="1440"/>
+        <w:rPr>
+          <w:rFonts w:ascii="Consolas" w:hAnsi="Consolas" w:cs="Consolas"/>
+          <w:color w:val="0000FF"/>
+          <w:sz w:val="19"/>
+          <w:szCs w:val="19"/>
+          <w:lang w:val="es-ES"/>
+        </w:rPr>
+      </w:pPr>
+      <w:r>
+        <w:rPr>
+          <w:rFonts w:ascii="Consolas" w:hAnsi="Consolas" w:cs="Consolas"/>
+          <w:color w:val="0000FF"/>
           <w:sz w:val="19"/>
           <w:szCs w:val="19"/>
           <w:lang w:val="es-ES"/>
         </w:rPr>
         <w:lastRenderedPageBreak/>
-        <w:t>además posee el atributo “elimina”, que si posee “S”, confirma la eliminación del aviso dentro de Chileautos.cl.</w:t>
-      </w:r>
-    </w:p>
-    <w:p>
-      <w:pPr>
-        <w:autoSpaceDE w:val="0"/>
-        <w:autoSpaceDN w:val="0"/>
-        <w:adjustRightInd w:val="0"/>
-        <w:spacing w:after="0" w:line="240" w:lineRule="auto"/>
-        <w:ind w:left="1440"/>
-        <w:rPr>
-          <w:rFonts w:ascii="Consolas" w:hAnsi="Consolas" w:cs="Consolas"/>
-          <w:color w:val="000000"/>
-          <w:sz w:val="19"/>
-          <w:szCs w:val="19"/>
-          <w:lang w:val="es-ES"/>
-        </w:rPr>
-      </w:pPr>
-    </w:p>
-    <w:p>
-      <w:pPr>
-        <w:autoSpaceDE w:val="0"/>
-        <w:autoSpaceDN w:val="0"/>
-        <w:adjustRightInd w:val="0"/>
-        <w:spacing w:after="0" w:line="240" w:lineRule="auto"/>
-        <w:ind w:left="1440"/>
-        <w:rPr>
-          <w:rFonts w:ascii="Consolas" w:hAnsi="Consolas" w:cs="Consolas"/>
-          <w:color w:val="0000FF"/>
-          <w:sz w:val="19"/>
-          <w:szCs w:val="19"/>
-          <w:lang w:val="es-ES"/>
-        </w:rPr>
-      </w:pPr>
-      <w:r>
-        <w:rPr>
-          <w:rFonts w:ascii="Consolas" w:hAnsi="Consolas" w:cs="Consolas"/>
-          <w:color w:val="0000FF"/>
-          <w:sz w:val="19"/>
-          <w:szCs w:val="19"/>
-          <w:lang w:val="es-ES"/>
-        </w:rPr>
         <w:t>&lt;</w:t>
       </w:r>
       <w:r>
@@ -18470,8 +18464,6 @@
         </w:rPr>
         <w:t>para automotoras.</w:t>
       </w:r>
-      <w:bookmarkStart w:id="2" w:name="_GoBack"/>
-      <w:bookmarkEnd w:id="2"/>
     </w:p>
     <w:p>
       <w:pPr>
@@ -18524,7 +18516,9 @@
           <w:lang w:eastAsia="ja-JP"/>
         </w:rPr>
         <w:br/>
-      </w:r>
+        <w:t xml:space="preserve">headers["x-key"] = </w:t>
+      </w:r>
+      <w:proofErr w:type="spellStart"/>
       <w:r>
         <w:rPr>
           <w:i/>
@@ -18532,7 +18526,17 @@
           <w:szCs w:val="18"/>
           <w:lang w:eastAsia="ja-JP"/>
         </w:rPr>
-        <w:t xml:space="preserve">headers["x-key"] = </w:t>
+        <w:t>dataxkey</w:t>
+      </w:r>
+      <w:proofErr w:type="spellEnd"/>
+      <w:r>
+        <w:rPr>
+          <w:i/>
+          <w:sz w:val="18"/>
+          <w:szCs w:val="18"/>
+          <w:lang w:eastAsia="ja-JP"/>
+        </w:rPr>
+        <w:t xml:space="preserve">;//variable que </w:t>
       </w:r>
       <w:proofErr w:type="spellStart"/>
       <w:r>
@@ -18542,7 +18546,7 @@
           <w:szCs w:val="18"/>
           <w:lang w:eastAsia="ja-JP"/>
         </w:rPr>
-        <w:t>dataxkey</w:t>
+        <w:t>contiene</w:t>
       </w:r>
       <w:proofErr w:type="spellEnd"/>
       <w:r>
@@ -18552,7 +18556,7 @@
           <w:szCs w:val="18"/>
           <w:lang w:eastAsia="ja-JP"/>
         </w:rPr>
-        <w:t>;</w:t>
+        <w:t xml:space="preserve"> el x-key</w:t>
       </w:r>
       <w:r>
         <w:rPr>
@@ -18561,44 +18565,7 @@
           <w:szCs w:val="18"/>
           <w:lang w:eastAsia="ja-JP"/>
         </w:rPr>
-        <w:t xml:space="preserve">//variable que </w:t>
-      </w:r>
-      <w:proofErr w:type="spellStart"/>
-      <w:r>
-        <w:rPr>
-          <w:i/>
-          <w:sz w:val="18"/>
-          <w:szCs w:val="18"/>
-          <w:lang w:eastAsia="ja-JP"/>
-        </w:rPr>
-        <w:t>contiene</w:t>
-      </w:r>
-      <w:proofErr w:type="spellEnd"/>
-      <w:r>
-        <w:rPr>
-          <w:i/>
-          <w:sz w:val="18"/>
-          <w:szCs w:val="18"/>
-          <w:lang w:eastAsia="ja-JP"/>
-        </w:rPr>
-        <w:t xml:space="preserve"> el x-key</w:t>
-      </w:r>
-      <w:r>
-        <w:rPr>
-          <w:i/>
-          <w:sz w:val="18"/>
-          <w:szCs w:val="18"/>
-          <w:lang w:eastAsia="ja-JP"/>
-        </w:rPr>
         <w:br/>
-      </w:r>
-      <w:r>
-        <w:rPr>
-          <w:i/>
-          <w:sz w:val="18"/>
-          <w:szCs w:val="18"/>
-          <w:lang w:eastAsia="ja-JP"/>
-        </w:rPr>
         <w:t>headers["</w:t>
       </w:r>
       <w:proofErr w:type="spellStart"/>
@@ -18840,6 +18807,7 @@
           <w:lang w:eastAsia="ja-JP"/>
         </w:rPr>
         <w:br/>
+        <w:t>type: "POST",</w:t>
       </w:r>
       <w:r>
         <w:rPr>
@@ -18848,8 +18816,10 @@
           <w:szCs w:val="18"/>
           <w:lang w:eastAsia="ja-JP"/>
         </w:rPr>
-        <w:t>type: "POST",</w:t>
-      </w:r>
+        <w:br/>
+        <w:t>url: "http://desarrollo.chileautos.cl/integrador/API-CLAAutomotora/Upload?nombrearchivo=" + filename + "&amp;</w:t>
+      </w:r>
+      <w:proofErr w:type="spellStart"/>
       <w:r>
         <w:rPr>
           <w:i/>
@@ -18857,7 +18827,27 @@
           <w:szCs w:val="18"/>
           <w:lang w:eastAsia="ja-JP"/>
         </w:rPr>
+        <w:t>sitio</w:t>
+      </w:r>
+      <w:proofErr w:type="spellEnd"/>
+      <w:r>
+        <w:rPr>
+          <w:i/>
+          <w:sz w:val="18"/>
+          <w:szCs w:val="18"/>
+          <w:lang w:eastAsia="ja-JP"/>
+        </w:rPr>
+        <w:t>=1",</w:t>
+      </w:r>
+      <w:r>
+        <w:rPr>
+          <w:i/>
+          <w:sz w:val="18"/>
+          <w:szCs w:val="18"/>
+          <w:lang w:eastAsia="ja-JP"/>
+        </w:rPr>
         <w:br/>
+        <w:t>headers: headers,</w:t>
       </w:r>
       <w:r>
         <w:rPr>
@@ -18866,8 +18856,10 @@
           <w:szCs w:val="18"/>
           <w:lang w:eastAsia="ja-JP"/>
         </w:rPr>
-        <w:t>url: "http://</w:t>
-      </w:r>
+        <w:br/>
+        <w:t xml:space="preserve">data: </w:t>
+      </w:r>
+      <w:proofErr w:type="spellStart"/>
       <w:r>
         <w:rPr>
           <w:i/>
@@ -18875,8 +18867,9 @@
           <w:szCs w:val="18"/>
           <w:lang w:eastAsia="ja-JP"/>
         </w:rPr>
-        <w:t>desarrollo.chileautos.cl/integrador</w:t>
-      </w:r>
+        <w:t>formData</w:t>
+      </w:r>
+      <w:proofErr w:type="spellEnd"/>
       <w:r>
         <w:rPr>
           <w:i/>
@@ -18884,7 +18877,16 @@
           <w:szCs w:val="18"/>
           <w:lang w:eastAsia="ja-JP"/>
         </w:rPr>
-        <w:t>/API-CLAAutomotora/Upload?nombrearchivo=" + filename + "&amp;</w:t>
+        <w:t>,</w:t>
+      </w:r>
+      <w:r>
+        <w:rPr>
+          <w:i/>
+          <w:sz w:val="18"/>
+          <w:szCs w:val="18"/>
+          <w:lang w:eastAsia="ja-JP"/>
+        </w:rPr>
+        <w:br/>
       </w:r>
       <w:proofErr w:type="spellStart"/>
       <w:r>
@@ -18894,7 +18896,7 @@
           <w:szCs w:val="18"/>
           <w:lang w:eastAsia="ja-JP"/>
         </w:rPr>
-        <w:t>sitio</w:t>
+        <w:t>dataType</w:t>
       </w:r>
       <w:proofErr w:type="spellEnd"/>
       <w:r>
@@ -18904,8 +18906,9 @@
           <w:szCs w:val="18"/>
           <w:lang w:eastAsia="ja-JP"/>
         </w:rPr>
-        <w:t>=1",</w:t>
-      </w:r>
+        <w:t>: '</w:t>
+      </w:r>
+      <w:proofErr w:type="spellStart"/>
       <w:r>
         <w:rPr>
           <w:i/>
@@ -18913,8 +18916,28 @@
           <w:szCs w:val="18"/>
           <w:lang w:eastAsia="ja-JP"/>
         </w:rPr>
+        <w:t>json</w:t>
+      </w:r>
+      <w:proofErr w:type="spellEnd"/>
+      <w:r>
+        <w:rPr>
+          <w:i/>
+          <w:sz w:val="18"/>
+          <w:szCs w:val="18"/>
+          <w:lang w:eastAsia="ja-JP"/>
+        </w:rPr>
+        <w:t>',</w:t>
+      </w:r>
+      <w:r>
+        <w:rPr>
+          <w:i/>
+          <w:sz w:val="18"/>
+          <w:szCs w:val="18"/>
+          <w:lang w:eastAsia="ja-JP"/>
+        </w:rPr>
         <w:br/>
       </w:r>
+      <w:proofErr w:type="spellStart"/>
       <w:r>
         <w:rPr>
           <w:i/>
@@ -18922,8 +18945,9 @@
           <w:szCs w:val="18"/>
           <w:lang w:eastAsia="ja-JP"/>
         </w:rPr>
-        <w:t>headers: headers,</w:t>
-      </w:r>
+        <w:t>contentType</w:t>
+      </w:r>
+      <w:proofErr w:type="spellEnd"/>
       <w:r>
         <w:rPr>
           <w:i/>
@@ -18931,8 +18955,18 @@
           <w:szCs w:val="18"/>
           <w:lang w:eastAsia="ja-JP"/>
         </w:rPr>
+        <w:t>: false,</w:t>
+      </w:r>
+      <w:r>
+        <w:rPr>
+          <w:i/>
+          <w:sz w:val="18"/>
+          <w:szCs w:val="18"/>
+          <w:lang w:eastAsia="ja-JP"/>
+        </w:rPr>
         <w:br/>
       </w:r>
+      <w:proofErr w:type="spellStart"/>
       <w:r>
         <w:rPr>
           <w:i/>
@@ -18940,7 +18974,37 @@
           <w:szCs w:val="18"/>
           <w:lang w:eastAsia="ja-JP"/>
         </w:rPr>
-        <w:t xml:space="preserve">data: </w:t>
+        <w:t>processData</w:t>
+      </w:r>
+      <w:proofErr w:type="spellEnd"/>
+      <w:r>
+        <w:rPr>
+          <w:i/>
+          <w:sz w:val="18"/>
+          <w:szCs w:val="18"/>
+          <w:lang w:eastAsia="ja-JP"/>
+        </w:rPr>
+        <w:t>: false,</w:t>
+      </w:r>
+      <w:r>
+        <w:rPr>
+          <w:i/>
+          <w:sz w:val="18"/>
+          <w:szCs w:val="18"/>
+          <w:lang w:eastAsia="ja-JP"/>
+        </w:rPr>
+        <w:br/>
+        <w:t>success: function (data) {</w:t>
+      </w:r>
+      <w:r>
+        <w:rPr>
+          <w:i/>
+          <w:sz w:val="18"/>
+          <w:szCs w:val="18"/>
+          <w:lang w:eastAsia="ja-JP"/>
+        </w:rPr>
+        <w:br/>
+        <w:t>alert("</w:t>
       </w:r>
       <w:proofErr w:type="spellStart"/>
       <w:r>
@@ -18950,7 +19014,7 @@
           <w:szCs w:val="18"/>
           <w:lang w:eastAsia="ja-JP"/>
         </w:rPr>
-        <w:t>formData</w:t>
+        <w:t>Éxito</w:t>
       </w:r>
       <w:proofErr w:type="spellEnd"/>
       <w:r>
@@ -18960,8 +19024,9 @@
           <w:szCs w:val="18"/>
           <w:lang w:eastAsia="ja-JP"/>
         </w:rPr>
-        <w:t>,</w:t>
-      </w:r>
+        <w:t xml:space="preserve">, </w:t>
+      </w:r>
+      <w:proofErr w:type="spellStart"/>
       <w:r>
         <w:rPr>
           <w:i/>
@@ -18969,7 +19034,77 @@
           <w:szCs w:val="18"/>
           <w:lang w:eastAsia="ja-JP"/>
         </w:rPr>
+        <w:t>archivo</w:t>
+      </w:r>
+      <w:proofErr w:type="spellEnd"/>
+      <w:r>
+        <w:rPr>
+          <w:i/>
+          <w:sz w:val="18"/>
+          <w:szCs w:val="18"/>
+          <w:lang w:eastAsia="ja-JP"/>
+        </w:rPr>
+        <w:t xml:space="preserve"> </w:t>
+      </w:r>
+      <w:proofErr w:type="spellStart"/>
+      <w:r>
+        <w:rPr>
+          <w:i/>
+          <w:sz w:val="18"/>
+          <w:szCs w:val="18"/>
+          <w:lang w:eastAsia="ja-JP"/>
+        </w:rPr>
+        <w:t>subido</w:t>
+      </w:r>
+      <w:proofErr w:type="spellEnd"/>
+      <w:r>
+        <w:rPr>
+          <w:i/>
+          <w:sz w:val="18"/>
+          <w:szCs w:val="18"/>
+          <w:lang w:eastAsia="ja-JP"/>
+        </w:rPr>
+        <w:t xml:space="preserve"> de forma </w:t>
+      </w:r>
+      <w:proofErr w:type="spellStart"/>
+      <w:r>
+        <w:rPr>
+          <w:i/>
+          <w:sz w:val="18"/>
+          <w:szCs w:val="18"/>
+          <w:lang w:eastAsia="ja-JP"/>
+        </w:rPr>
+        <w:t>correcta</w:t>
+      </w:r>
+      <w:proofErr w:type="spellEnd"/>
+      <w:r>
+        <w:rPr>
+          <w:i/>
+          <w:sz w:val="18"/>
+          <w:szCs w:val="18"/>
+          <w:lang w:eastAsia="ja-JP"/>
+        </w:rPr>
+        <w:t>.");</w:t>
+      </w:r>
+      <w:r>
+        <w:rPr>
+          <w:i/>
+          <w:sz w:val="18"/>
+          <w:szCs w:val="18"/>
+          <w:lang w:eastAsia="ja-JP"/>
+        </w:rPr>
         <w:br/>
+        <w:t>},error: function (data) {</w:t>
+      </w:r>
+      <w:r>
+        <w:rPr>
+          <w:i/>
+          <w:sz w:val="18"/>
+          <w:szCs w:val="18"/>
+          <w:lang w:eastAsia="ja-JP"/>
+        </w:rPr>
+        <w:br/>
+        <w:t xml:space="preserve">alert("Error: " + </w:t>
       </w:r>
       <w:proofErr w:type="spellStart"/>
       <w:r>
@@ -18979,7 +19114,7 @@
           <w:szCs w:val="18"/>
           <w:lang w:eastAsia="ja-JP"/>
         </w:rPr>
-        <w:t>dataType</w:t>
+        <w:t>data.responseText</w:t>
       </w:r>
       <w:proofErr w:type="spellEnd"/>
       <w:r>
@@ -18989,9 +19124,8 @@
           <w:szCs w:val="18"/>
           <w:lang w:eastAsia="ja-JP"/>
         </w:rPr>
-        <w:t>: '</w:t>
-      </w:r>
-      <w:proofErr w:type="spellStart"/>
+        <w:t>);</w:t>
+      </w:r>
       <w:r>
         <w:rPr>
           <w:i/>
@@ -18999,9 +19133,9 @@
           <w:szCs w:val="18"/>
           <w:lang w:eastAsia="ja-JP"/>
         </w:rPr>
-        <w:t>json</w:t>
-      </w:r>
-      <w:proofErr w:type="spellEnd"/>
+        <w:br/>
+        <w:t>}</w:t>
+      </w:r>
       <w:r>
         <w:rPr>
           <w:i/>
@@ -19009,272 +19143,7 @@
           <w:szCs w:val="18"/>
           <w:lang w:eastAsia="ja-JP"/>
         </w:rPr>
-        <w:t>',</w:t>
-      </w:r>
-      <w:r>
-        <w:rPr>
-          <w:i/>
-          <w:sz w:val="18"/>
-          <w:szCs w:val="18"/>
-          <w:lang w:eastAsia="ja-JP"/>
-        </w:rPr>
         <w:br/>
-      </w:r>
-      <w:proofErr w:type="spellStart"/>
-      <w:r>
-        <w:rPr>
-          <w:i/>
-          <w:sz w:val="18"/>
-          <w:szCs w:val="18"/>
-          <w:lang w:eastAsia="ja-JP"/>
-        </w:rPr>
-        <w:t>contentType</w:t>
-      </w:r>
-      <w:proofErr w:type="spellEnd"/>
-      <w:r>
-        <w:rPr>
-          <w:i/>
-          <w:sz w:val="18"/>
-          <w:szCs w:val="18"/>
-          <w:lang w:eastAsia="ja-JP"/>
-        </w:rPr>
-        <w:t>: false,</w:t>
-      </w:r>
-      <w:r>
-        <w:rPr>
-          <w:i/>
-          <w:sz w:val="18"/>
-          <w:szCs w:val="18"/>
-          <w:lang w:eastAsia="ja-JP"/>
-        </w:rPr>
-        <w:br/>
-      </w:r>
-      <w:proofErr w:type="spellStart"/>
-      <w:r>
-        <w:rPr>
-          <w:i/>
-          <w:sz w:val="18"/>
-          <w:szCs w:val="18"/>
-          <w:lang w:eastAsia="ja-JP"/>
-        </w:rPr>
-        <w:t>processData</w:t>
-      </w:r>
-      <w:proofErr w:type="spellEnd"/>
-      <w:r>
-        <w:rPr>
-          <w:i/>
-          <w:sz w:val="18"/>
-          <w:szCs w:val="18"/>
-          <w:lang w:eastAsia="ja-JP"/>
-        </w:rPr>
-        <w:t>: false,</w:t>
-      </w:r>
-      <w:r>
-        <w:rPr>
-          <w:i/>
-          <w:sz w:val="18"/>
-          <w:szCs w:val="18"/>
-          <w:lang w:eastAsia="ja-JP"/>
-        </w:rPr>
-        <w:br/>
-      </w:r>
-      <w:r>
-        <w:rPr>
-          <w:i/>
-          <w:sz w:val="18"/>
-          <w:szCs w:val="18"/>
-          <w:lang w:eastAsia="ja-JP"/>
-        </w:rPr>
-        <w:t>success: function (data) {</w:t>
-      </w:r>
-      <w:r>
-        <w:rPr>
-          <w:i/>
-          <w:sz w:val="18"/>
-          <w:szCs w:val="18"/>
-          <w:lang w:eastAsia="ja-JP"/>
-        </w:rPr>
-        <w:br/>
-      </w:r>
-      <w:r>
-        <w:rPr>
-          <w:i/>
-          <w:sz w:val="18"/>
-          <w:szCs w:val="18"/>
-          <w:lang w:eastAsia="ja-JP"/>
-        </w:rPr>
-        <w:t>alert("</w:t>
-      </w:r>
-      <w:proofErr w:type="spellStart"/>
-      <w:r>
-        <w:rPr>
-          <w:i/>
-          <w:sz w:val="18"/>
-          <w:szCs w:val="18"/>
-          <w:lang w:eastAsia="ja-JP"/>
-        </w:rPr>
-        <w:t>Éxito</w:t>
-      </w:r>
-      <w:proofErr w:type="spellEnd"/>
-      <w:r>
-        <w:rPr>
-          <w:i/>
-          <w:sz w:val="18"/>
-          <w:szCs w:val="18"/>
-          <w:lang w:eastAsia="ja-JP"/>
-        </w:rPr>
-        <w:t xml:space="preserve">, </w:t>
-      </w:r>
-      <w:proofErr w:type="spellStart"/>
-      <w:r>
-        <w:rPr>
-          <w:i/>
-          <w:sz w:val="18"/>
-          <w:szCs w:val="18"/>
-          <w:lang w:eastAsia="ja-JP"/>
-        </w:rPr>
-        <w:t>archivo</w:t>
-      </w:r>
-      <w:proofErr w:type="spellEnd"/>
-      <w:r>
-        <w:rPr>
-          <w:i/>
-          <w:sz w:val="18"/>
-          <w:szCs w:val="18"/>
-          <w:lang w:eastAsia="ja-JP"/>
-        </w:rPr>
-        <w:t xml:space="preserve"> </w:t>
-      </w:r>
-      <w:proofErr w:type="spellStart"/>
-      <w:r>
-        <w:rPr>
-          <w:i/>
-          <w:sz w:val="18"/>
-          <w:szCs w:val="18"/>
-          <w:lang w:eastAsia="ja-JP"/>
-        </w:rPr>
-        <w:t>subido</w:t>
-      </w:r>
-      <w:proofErr w:type="spellEnd"/>
-      <w:r>
-        <w:rPr>
-          <w:i/>
-          <w:sz w:val="18"/>
-          <w:szCs w:val="18"/>
-          <w:lang w:eastAsia="ja-JP"/>
-        </w:rPr>
-        <w:t xml:space="preserve"> de forma </w:t>
-      </w:r>
-      <w:proofErr w:type="spellStart"/>
-      <w:r>
-        <w:rPr>
-          <w:i/>
-          <w:sz w:val="18"/>
-          <w:szCs w:val="18"/>
-          <w:lang w:eastAsia="ja-JP"/>
-        </w:rPr>
-        <w:t>correcta</w:t>
-      </w:r>
-      <w:proofErr w:type="spellEnd"/>
-      <w:r>
-        <w:rPr>
-          <w:i/>
-          <w:sz w:val="18"/>
-          <w:szCs w:val="18"/>
-          <w:lang w:eastAsia="ja-JP"/>
-        </w:rPr>
-        <w:t>.");</w:t>
-      </w:r>
-      <w:r>
-        <w:rPr>
-          <w:i/>
-          <w:sz w:val="18"/>
-          <w:szCs w:val="18"/>
-          <w:lang w:eastAsia="ja-JP"/>
-        </w:rPr>
-        <w:br/>
-      </w:r>
-      <w:r>
-        <w:rPr>
-          <w:i/>
-          <w:sz w:val="18"/>
-          <w:szCs w:val="18"/>
-          <w:lang w:eastAsia="ja-JP"/>
-        </w:rPr>
-        <w:t>},error: function (data) {</w:t>
-      </w:r>
-      <w:r>
-        <w:rPr>
-          <w:i/>
-          <w:sz w:val="18"/>
-          <w:szCs w:val="18"/>
-          <w:lang w:eastAsia="ja-JP"/>
-        </w:rPr>
-        <w:br/>
-      </w:r>
-      <w:r>
-        <w:rPr>
-          <w:i/>
-          <w:sz w:val="18"/>
-          <w:szCs w:val="18"/>
-          <w:lang w:eastAsia="ja-JP"/>
-        </w:rPr>
-        <w:t xml:space="preserve">alert("Error: " + </w:t>
-      </w:r>
-      <w:proofErr w:type="spellStart"/>
-      <w:r>
-        <w:rPr>
-          <w:i/>
-          <w:sz w:val="18"/>
-          <w:szCs w:val="18"/>
-          <w:lang w:eastAsia="ja-JP"/>
-        </w:rPr>
-        <w:t>data.responseText</w:t>
-      </w:r>
-      <w:proofErr w:type="spellEnd"/>
-      <w:r>
-        <w:rPr>
-          <w:i/>
-          <w:sz w:val="18"/>
-          <w:szCs w:val="18"/>
-          <w:lang w:eastAsia="ja-JP"/>
-        </w:rPr>
-        <w:t>);</w:t>
-      </w:r>
-      <w:r>
-        <w:rPr>
-          <w:i/>
-          <w:sz w:val="18"/>
-          <w:szCs w:val="18"/>
-          <w:lang w:eastAsia="ja-JP"/>
-        </w:rPr>
-        <w:br/>
-      </w:r>
-      <w:r>
-        <w:rPr>
-          <w:i/>
-          <w:sz w:val="18"/>
-          <w:szCs w:val="18"/>
-          <w:lang w:eastAsia="ja-JP"/>
-        </w:rPr>
-        <w:t>}</w:t>
-      </w:r>
-      <w:r>
-        <w:rPr>
-          <w:i/>
-          <w:sz w:val="18"/>
-          <w:szCs w:val="18"/>
-          <w:lang w:eastAsia="ja-JP"/>
-        </w:rPr>
-        <w:br/>
-      </w:r>
-      <w:r>
-        <w:rPr>
-          <w:i/>
-          <w:sz w:val="18"/>
-          <w:szCs w:val="18"/>
-          <w:lang w:eastAsia="ja-JP"/>
-        </w:rPr>
         <w:t>});</w:t>
       </w:r>
     </w:p>
@@ -21429,7 +21298,7 @@
 </file>
 
 <file path=customXml/itemProps2.xml><?xml version="1.0" encoding="utf-8"?>
-<ds:datastoreItem xmlns:ds="http://schemas.openxmlformats.org/officeDocument/2006/customXml" ds:itemID="{84D6D064-2514-4225-A70B-CA2B69C8A03D}">
+<ds:datastoreItem xmlns:ds="http://schemas.openxmlformats.org/officeDocument/2006/customXml" ds:itemID="{969D392A-A40A-44EA-BFE0-AF8AF535A6F1}">
   <ds:schemaRefs>
     <ds:schemaRef ds:uri="http://schemas.openxmlformats.org/officeDocument/2006/bibliography"/>
   </ds:schemaRefs>

</xml_diff>